<commit_message>
US11828 - updating documentation
</commit_message>
<xml_diff>
--- a/Documents/External/MobileAppInfra_PI16.5_Android_Integration_Guide 1.3.0.docx
+++ b/Documents/External/MobileAppInfra_PI16.5_Android_Integration_Guide 1.3.0.docx
@@ -9227,6 +9227,7 @@
           <w:szCs w:val="24"/>
         </w:rPr>
       </w:pPr>
+      <w:proofErr w:type="spellStart"/>
       <w:r>
         <w:rPr>
           <w:rFonts w:ascii="Arial" w:hAnsi="Arial" w:cs="Arial"/>
@@ -9234,7 +9235,17 @@
           <w:sz w:val="24"/>
           <w:szCs w:val="24"/>
         </w:rPr>
-        <w:t xml:space="preserve">Proguard rules </w:t>
+        <w:t>Proguard</w:t>
+      </w:r>
+      <w:proofErr w:type="spellEnd"/>
+      <w:r>
+        <w:rPr>
+          <w:rFonts w:ascii="Arial" w:hAnsi="Arial" w:cs="Arial"/>
+          <w:color w:val="333333"/>
+          <w:sz w:val="24"/>
+          <w:szCs w:val="24"/>
+        </w:rPr>
+        <w:t xml:space="preserve"> rules </w:t>
       </w:r>
       <w:r>
         <w:rPr>
@@ -17667,8 +17678,6 @@
           <w:szCs w:val="22"/>
         </w:rPr>
       </w:pPr>
-      <w:bookmarkStart w:id="31" w:name="_GoBack"/>
-      <w:bookmarkEnd w:id="31"/>
       <w:r>
         <w:rPr>
           <w:rStyle w:val="None"/>
@@ -19743,9 +19752,8 @@
           <w:sz w:val="28"/>
           <w:szCs w:val="28"/>
         </w:rPr>
-        <w:t>  [</w:t>
-      </w:r>
-      <w:proofErr w:type="gramEnd"/>
+        <w:t> </w:t>
+      </w:r>
       <w:r>
         <w:rPr>
           <w:rFonts w:ascii="Calibri" w:hAnsi="Calibri" w:cs="Calibri"/>
@@ -19753,48 +19761,77 @@
           <w:sz w:val="28"/>
           <w:szCs w:val="28"/>
         </w:rPr>
-        <w:t>0-9]+\.[0-9]+\.[0-9]+([_-].*)</w:t>
-      </w:r>
-    </w:p>
-    <w:p>
-      <w:pPr>
+        <w:t xml:space="preserve"> </w:t>
+      </w:r>
+      <w:r>
         <w:rPr>
           <w:rFonts w:ascii="Calibri" w:hAnsi="Calibri" w:cs="Calibri"/>
           <w:color w:val="000000" w:themeColor="text1"/>
           <w:sz w:val="28"/>
           <w:szCs w:val="28"/>
         </w:rPr>
-      </w:pPr>
-    </w:p>
-    <w:p>
-      <w:pPr>
+        <w:t>[</w:t>
+      </w:r>
+      <w:proofErr w:type="gramEnd"/>
+      <w:r>
         <w:rPr>
           <w:rFonts w:ascii="Calibri" w:hAnsi="Calibri" w:cs="Calibri"/>
           <w:color w:val="000000" w:themeColor="text1"/>
           <w:sz w:val="28"/>
           <w:szCs w:val="28"/>
         </w:rPr>
-      </w:pPr>
-      <w:proofErr w:type="spellStart"/>
-      <w:r>
+        <w:t>0-9]+\.[0-9]+\.[0-9]+([_(-].*)?</w:t>
+      </w:r>
+    </w:p>
+    <w:p>
+      <w:pPr>
         <w:rPr>
           <w:rFonts w:ascii="Calibri" w:hAnsi="Calibri" w:cs="Calibri"/>
           <w:color w:val="000000" w:themeColor="text1"/>
           <w:sz w:val="28"/>
           <w:szCs w:val="28"/>
         </w:rPr>
-        <w:t>IllegalArgumentException</w:t>
-      </w:r>
-      <w:proofErr w:type="spellEnd"/>
-      <w:r>
+      </w:pPr>
+    </w:p>
+    <w:p>
+      <w:pPr>
         <w:rPr>
           <w:rFonts w:ascii="Calibri" w:hAnsi="Calibri" w:cs="Calibri"/>
           <w:color w:val="000000" w:themeColor="text1"/>
           <w:sz w:val="28"/>
           <w:szCs w:val="28"/>
         </w:rPr>
+      </w:pPr>
+      <w:proofErr w:type="spellStart"/>
+      <w:r>
+        <w:rPr>
+          <w:rFonts w:ascii="Calibri" w:hAnsi="Calibri" w:cs="Calibri"/>
+          <w:color w:val="000000" w:themeColor="text1"/>
+          <w:sz w:val="28"/>
+          <w:szCs w:val="28"/>
+        </w:rPr>
+        <w:t>IllegalArgumentException</w:t>
+      </w:r>
+      <w:proofErr w:type="spellEnd"/>
+      <w:r>
+        <w:rPr>
+          <w:rFonts w:ascii="Calibri" w:hAnsi="Calibri" w:cs="Calibri"/>
+          <w:color w:val="000000" w:themeColor="text1"/>
+          <w:sz w:val="28"/>
+          <w:szCs w:val="28"/>
+        </w:rPr>
         <w:t xml:space="preserve"> will be thrown in case of not invalid values.</w:t>
       </w:r>
+    </w:p>
+    <w:p>
+      <w:pPr>
+        <w:rPr>
+          <w:rFonts w:ascii="Calibri" w:hAnsi="Calibri" w:cs="Calibri"/>
+          <w:color w:val="000000" w:themeColor="text1"/>
+          <w:sz w:val="28"/>
+          <w:szCs w:val="28"/>
+        </w:rPr>
+      </w:pPr>
     </w:p>
     <w:p>
       <w:pPr>
@@ -19806,68 +19843,6 @@
           <w:sz w:val="28"/>
           <w:szCs w:val="28"/>
           <w:u w:color="000000"/>
-        </w:rPr>
-      </w:pPr>
-    </w:p>
-    <w:p>
-      <w:pPr>
-        <w:rPr>
-          <w:rStyle w:val="NoneA"/>
-          <w:b/>
-          <w:bCs/>
-          <w:color w:val="000000"/>
-          <w:sz w:val="28"/>
-          <w:szCs w:val="28"/>
-          <w:u w:color="000000"/>
-        </w:rPr>
-      </w:pPr>
-    </w:p>
-    <w:p>
-      <w:pPr>
-        <w:rPr>
-          <w:rStyle w:val="NoneA"/>
-          <w:b/>
-          <w:bCs/>
-          <w:color w:val="000000"/>
-          <w:sz w:val="28"/>
-          <w:szCs w:val="28"/>
-          <w:u w:color="000000"/>
-        </w:rPr>
-      </w:pPr>
-    </w:p>
-    <w:p>
-      <w:pPr>
-        <w:rPr>
-          <w:rStyle w:val="NoneA"/>
-          <w:b/>
-          <w:bCs/>
-          <w:color w:val="000000"/>
-          <w:sz w:val="28"/>
-          <w:szCs w:val="28"/>
-          <w:u w:color="000000"/>
-        </w:rPr>
-      </w:pPr>
-    </w:p>
-    <w:p>
-      <w:pPr>
-        <w:rPr>
-          <w:rStyle w:val="NoneA"/>
-          <w:b/>
-          <w:bCs/>
-          <w:color w:val="000000"/>
-          <w:sz w:val="28"/>
-          <w:szCs w:val="28"/>
-          <w:u w:color="000000"/>
-        </w:rPr>
-      </w:pPr>
-    </w:p>
-    <w:p>
-      <w:pPr>
-        <w:pStyle w:val="BodyText"/>
-        <w:rPr>
-          <w:b/>
-          <w:bCs/>
-          <w:lang w:val="en-GB"/>
         </w:rPr>
       </w:pPr>
     </w:p>
@@ -20468,6 +20443,7 @@
           <w:bdr w:val="nil"/>
           <w:lang w:val="de-DE"/>
         </w:rPr>
+        <w:lastRenderedPageBreak/>
         <w:t>getServiceLocaleWithCountryPreference will get the URL’s from the response filtering with given ServiceID. The listener, OnGetServiceLocaleListener will get the results back.</w:t>
       </w:r>
     </w:p>
@@ -20959,6 +20935,569 @@
     </w:p>
     <w:p>
       <w:pPr>
+        <w:pStyle w:val="HTMLPreformatted"/>
+        <w:shd w:val="clear" w:color="auto" w:fill="FFFFFF"/>
+        <w:rPr>
+          <w:rFonts w:ascii="Calibri" w:eastAsia="Calibri" w:hAnsi="Calibri" w:cs="Calibri"/>
+          <w:bCs/>
+          <w:color w:val="000000"/>
+          <w:sz w:val="28"/>
+          <w:szCs w:val="28"/>
+          <w:u w:color="0B5ED7"/>
+          <w:bdr w:val="nil"/>
+          <w:lang w:val="de-DE"/>
+        </w:rPr>
+      </w:pPr>
+      <w:r>
+        <w:rPr>
+          <w:rFonts w:ascii="Calibri" w:eastAsia="Calibri" w:hAnsi="Calibri" w:cs="Calibri"/>
+          <w:bCs/>
+          <w:color w:val="000000"/>
+          <w:sz w:val="28"/>
+          <w:szCs w:val="28"/>
+          <w:u w:color="0B5ED7"/>
+          <w:bdr w:val="nil"/>
+          <w:lang w:val="de-DE"/>
+        </w:rPr>
+        <w:t xml:space="preserve">      </w:t>
+      </w:r>
+    </w:p>
+    <w:p>
+      <w:pPr>
+        <w:pStyle w:val="HTMLPreformatted"/>
+        <w:numPr>
+          <w:ilvl w:val="0"/>
+          <w:numId w:val="5"/>
+        </w:numPr>
+        <w:shd w:val="clear" w:color="auto" w:fill="FFFFFF"/>
+        <w:rPr>
+          <w:rFonts w:ascii="Calibri" w:eastAsia="Calibri" w:hAnsi="Calibri" w:cs="Calibri"/>
+          <w:bCs/>
+          <w:color w:val="000000"/>
+          <w:sz w:val="28"/>
+          <w:szCs w:val="28"/>
+          <w:u w:color="0B5ED7"/>
+          <w:bdr w:val="nil"/>
+          <w:lang w:val="de-DE"/>
+        </w:rPr>
+      </w:pPr>
+      <w:r>
+        <w:rPr>
+          <w:rFonts w:ascii="Calibri" w:eastAsia="Calibri" w:hAnsi="Calibri" w:cs="Calibri"/>
+          <w:bCs/>
+          <w:color w:val="000000"/>
+          <w:sz w:val="28"/>
+          <w:szCs w:val="28"/>
+          <w:u w:color="0B5ED7"/>
+          <w:bdr w:val="nil"/>
+          <w:lang w:val="de-DE"/>
+        </w:rPr>
+        <w:t xml:space="preserve"> public</w:t>
+      </w:r>
+      <w:r>
+        <w:rPr>
+          <w:rFonts w:ascii="Calibri" w:eastAsia="Calibri" w:hAnsi="Calibri" w:cs="Calibri"/>
+          <w:bCs/>
+          <w:color w:val="000000"/>
+          <w:sz w:val="28"/>
+          <w:szCs w:val="28"/>
+          <w:u w:color="0B5ED7"/>
+          <w:bdr w:val="nil"/>
+          <w:lang w:val="de-DE"/>
+        </w:rPr>
+        <w:t xml:space="preserve">  void getServiceUrlWithLanguagePreference(String serviceId, OnGetServiceUrlListener listener,</w:t>
+      </w:r>
+      <w:r>
+        <w:rPr>
+          <w:rFonts w:ascii="Calibri" w:eastAsia="Calibri" w:hAnsi="Calibri" w:cs="Calibri"/>
+          <w:bCs/>
+          <w:color w:val="000000"/>
+          <w:sz w:val="28"/>
+          <w:szCs w:val="28"/>
+          <w:u w:color="0B5ED7"/>
+          <w:bdr w:val="nil"/>
+          <w:lang w:val="de-DE"/>
+        </w:rPr>
+        <w:t xml:space="preserve"> </w:t>
+      </w:r>
+      <w:r>
+        <w:rPr>
+          <w:rFonts w:ascii="Calibri" w:eastAsia="Calibri" w:hAnsi="Calibri" w:cs="Calibri"/>
+          <w:bCs/>
+          <w:color w:val="000000"/>
+          <w:sz w:val="28"/>
+          <w:szCs w:val="28"/>
+          <w:u w:color="0B5ED7"/>
+          <w:bdr w:val="nil"/>
+          <w:lang w:val="de-DE"/>
+        </w:rPr>
+        <w:t>M</w:t>
+      </w:r>
+      <w:r>
+        <w:rPr>
+          <w:rFonts w:ascii="Calibri" w:eastAsia="Calibri" w:hAnsi="Calibri" w:cs="Calibri"/>
+          <w:bCs/>
+          <w:color w:val="000000"/>
+          <w:sz w:val="28"/>
+          <w:szCs w:val="28"/>
+          <w:u w:color="0B5ED7"/>
+          <w:bdr w:val="nil"/>
+          <w:lang w:val="de-DE"/>
+        </w:rPr>
+        <w:t>ap&lt;String, String&gt; replacement)</w:t>
+      </w:r>
+    </w:p>
+    <w:p>
+      <w:pPr>
+        <w:spacing w:before="100" w:beforeAutospacing="1" w:after="100" w:afterAutospacing="1"/>
+        <w:ind w:firstLine="720"/>
+        <w:rPr>
+          <w:rFonts w:asciiTheme="majorHAnsi" w:hAnsiTheme="majorHAnsi" w:cstheme="majorHAnsi"/>
+          <w:sz w:val="28"/>
+          <w:szCs w:val="28"/>
+        </w:rPr>
+      </w:pPr>
+      <w:r>
+        <w:rPr>
+          <w:rFonts w:asciiTheme="majorHAnsi" w:hAnsiTheme="majorHAnsi" w:cstheme="majorHAnsi"/>
+          <w:sz w:val="28"/>
+          <w:szCs w:val="28"/>
+        </w:rPr>
+        <w:t>Returns the URL for a specific service with a preference for the current language. This will replace the placeholders in the URL with the values we supply in the replacement parameter.</w:t>
+      </w:r>
+    </w:p>
+    <w:p>
+      <w:pPr>
+        <w:spacing w:before="100" w:beforeAutospacing="1" w:after="100" w:afterAutospacing="1"/>
+        <w:ind w:firstLine="720"/>
+        <w:rPr>
+          <w:rFonts w:asciiTheme="majorHAnsi" w:hAnsiTheme="majorHAnsi" w:cstheme="majorHAnsi"/>
+          <w:sz w:val="28"/>
+          <w:szCs w:val="28"/>
+        </w:rPr>
+      </w:pPr>
+    </w:p>
+    <w:p>
+      <w:pPr>
+        <w:pStyle w:val="ListParagraph"/>
+        <w:numPr>
+          <w:ilvl w:val="0"/>
+          <w:numId w:val="5"/>
+        </w:numPr>
+        <w:spacing w:before="100" w:beforeAutospacing="1" w:after="100" w:afterAutospacing="1"/>
+        <w:rPr>
+          <w:rFonts w:asciiTheme="majorHAnsi" w:hAnsiTheme="majorHAnsi" w:cstheme="majorHAnsi"/>
+          <w:sz w:val="28"/>
+          <w:szCs w:val="28"/>
+        </w:rPr>
+      </w:pPr>
+      <w:r>
+        <w:rPr>
+          <w:rFonts w:asciiTheme="majorHAnsi" w:hAnsiTheme="majorHAnsi" w:cstheme="majorHAnsi"/>
+          <w:sz w:val="28"/>
+          <w:szCs w:val="28"/>
+        </w:rPr>
+        <w:lastRenderedPageBreak/>
+        <w:t xml:space="preserve"> public </w:t>
+      </w:r>
+      <w:r>
+        <w:rPr>
+          <w:rFonts w:asciiTheme="majorHAnsi" w:hAnsiTheme="majorHAnsi" w:cstheme="majorHAnsi"/>
+          <w:sz w:val="28"/>
+          <w:szCs w:val="28"/>
+        </w:rPr>
+        <w:t>void getServicesWithLanguagePreference(ArrayList&lt;String&gt; serviceId, OnGetServiceUrlMapListener listener,</w:t>
+      </w:r>
+      <w:r>
+        <w:rPr>
+          <w:rFonts w:asciiTheme="majorHAnsi" w:hAnsiTheme="majorHAnsi" w:cstheme="majorHAnsi"/>
+          <w:sz w:val="28"/>
+          <w:szCs w:val="28"/>
+        </w:rPr>
+        <w:t xml:space="preserve"> </w:t>
+      </w:r>
+      <w:r>
+        <w:rPr>
+          <w:rFonts w:asciiTheme="majorHAnsi" w:hAnsiTheme="majorHAnsi" w:cstheme="majorHAnsi"/>
+          <w:sz w:val="28"/>
+          <w:szCs w:val="28"/>
+        </w:rPr>
+        <w:t>Map&lt;String, String&gt; replacement);</w:t>
+      </w:r>
+    </w:p>
+    <w:p>
+      <w:pPr>
+        <w:spacing w:before="100" w:beforeAutospacing="1" w:after="100" w:afterAutospacing="1"/>
+        <w:ind w:firstLine="720"/>
+        <w:rPr>
+          <w:rFonts w:asciiTheme="majorHAnsi" w:hAnsiTheme="majorHAnsi" w:cstheme="majorHAnsi"/>
+          <w:sz w:val="28"/>
+          <w:szCs w:val="28"/>
+        </w:rPr>
+      </w:pPr>
+      <w:r>
+        <w:rPr>
+          <w:rFonts w:asciiTheme="majorHAnsi" w:hAnsiTheme="majorHAnsi" w:cstheme="majorHAnsi"/>
+          <w:sz w:val="28"/>
+          <w:szCs w:val="28"/>
+        </w:rPr>
+        <w:t xml:space="preserve">     </w:t>
+      </w:r>
+      <w:r>
+        <w:rPr>
+          <w:rFonts w:asciiTheme="majorHAnsi" w:hAnsiTheme="majorHAnsi" w:cstheme="majorHAnsi"/>
+          <w:sz w:val="28"/>
+          <w:szCs w:val="28"/>
+        </w:rPr>
+        <w:t xml:space="preserve"> Returns Hashmap with URL mapped specific service with a preference for the current language.</w:t>
+      </w:r>
+      <w:r>
+        <w:rPr>
+          <w:rFonts w:asciiTheme="majorHAnsi" w:hAnsiTheme="majorHAnsi" w:cstheme="majorHAnsi"/>
+          <w:sz w:val="28"/>
+          <w:szCs w:val="28"/>
+        </w:rPr>
+        <w:t xml:space="preserve"> </w:t>
+      </w:r>
+      <w:r>
+        <w:rPr>
+          <w:rFonts w:asciiTheme="majorHAnsi" w:hAnsiTheme="majorHAnsi" w:cstheme="majorHAnsi"/>
+          <w:sz w:val="28"/>
+          <w:szCs w:val="28"/>
+        </w:rPr>
+        <w:t>This will replace the placeholders in the URL with the values we supply in the replacement parameter.</w:t>
+      </w:r>
+    </w:p>
+    <w:p>
+      <w:pPr>
+        <w:pStyle w:val="ListParagraph"/>
+        <w:numPr>
+          <w:ilvl w:val="0"/>
+          <w:numId w:val="5"/>
+        </w:numPr>
+        <w:spacing w:before="100" w:beforeAutospacing="1" w:after="100" w:afterAutospacing="1"/>
+        <w:rPr>
+          <w:rFonts w:asciiTheme="majorHAnsi" w:hAnsiTheme="majorHAnsi" w:cstheme="majorHAnsi"/>
+          <w:sz w:val="28"/>
+          <w:szCs w:val="28"/>
+        </w:rPr>
+      </w:pPr>
+      <w:r>
+        <w:rPr>
+          <w:rFonts w:asciiTheme="majorHAnsi" w:hAnsiTheme="majorHAnsi" w:cstheme="majorHAnsi"/>
+          <w:sz w:val="28"/>
+          <w:szCs w:val="28"/>
+        </w:rPr>
+        <w:t xml:space="preserve"> public </w:t>
+      </w:r>
+      <w:r>
+        <w:rPr>
+          <w:rFonts w:asciiTheme="majorHAnsi" w:hAnsiTheme="majorHAnsi" w:cstheme="majorHAnsi"/>
+          <w:sz w:val="28"/>
+          <w:szCs w:val="28"/>
+        </w:rPr>
+        <w:t>void getServiceUrlWithCountryPreference(String serviceId, OnGetServiceUrlListener listener,</w:t>
+      </w:r>
+      <w:r>
+        <w:rPr>
+          <w:rFonts w:asciiTheme="majorHAnsi" w:hAnsiTheme="majorHAnsi" w:cstheme="majorHAnsi"/>
+          <w:sz w:val="28"/>
+          <w:szCs w:val="28"/>
+        </w:rPr>
+        <w:t xml:space="preserve"> </w:t>
+      </w:r>
+      <w:r>
+        <w:rPr>
+          <w:rFonts w:asciiTheme="majorHAnsi" w:hAnsiTheme="majorHAnsi" w:cstheme="majorHAnsi"/>
+          <w:sz w:val="28"/>
+          <w:szCs w:val="28"/>
+        </w:rPr>
+        <w:t>Map&lt;String, String&gt; replacement);</w:t>
+      </w:r>
+    </w:p>
+    <w:p>
+      <w:pPr>
+        <w:spacing w:before="100" w:beforeAutospacing="1" w:after="100" w:afterAutospacing="1"/>
+        <w:rPr>
+          <w:rFonts w:asciiTheme="majorHAnsi" w:hAnsiTheme="majorHAnsi" w:cstheme="majorHAnsi"/>
+          <w:sz w:val="28"/>
+          <w:szCs w:val="28"/>
+        </w:rPr>
+      </w:pPr>
+      <w:r>
+        <w:rPr>
+          <w:rFonts w:asciiTheme="majorHAnsi" w:hAnsiTheme="majorHAnsi" w:cstheme="majorHAnsi"/>
+          <w:sz w:val="28"/>
+          <w:szCs w:val="28"/>
+        </w:rPr>
+        <w:t xml:space="preserve">     </w:t>
+      </w:r>
+      <w:r>
+        <w:rPr>
+          <w:rFonts w:asciiTheme="majorHAnsi" w:hAnsiTheme="majorHAnsi" w:cstheme="majorHAnsi"/>
+          <w:sz w:val="28"/>
+          <w:szCs w:val="28"/>
+        </w:rPr>
+        <w:t xml:space="preserve"> Returns the URL for a specific service with a preference for the current home country. This will replace the placeholders in the URL with the values we supply in the replacement parameter.</w:t>
+      </w:r>
+    </w:p>
+    <w:p>
+      <w:pPr>
+        <w:pStyle w:val="HTMLPreformatted"/>
+        <w:shd w:val="clear" w:color="auto" w:fill="FFFFFF"/>
+        <w:rPr>
+          <w:rFonts w:ascii="Calibri" w:eastAsia="Calibri" w:hAnsi="Calibri" w:cs="Calibri"/>
+          <w:bCs/>
+          <w:color w:val="000000"/>
+          <w:sz w:val="28"/>
+          <w:szCs w:val="28"/>
+          <w:u w:color="0B5ED7"/>
+          <w:bdr w:val="nil"/>
+          <w:lang w:val="de-DE"/>
+        </w:rPr>
+      </w:pPr>
+      <w:r>
+        <w:rPr>
+          <w:rFonts w:ascii="Calibri" w:eastAsia="Calibri" w:hAnsi="Calibri" w:cs="Calibri"/>
+          <w:bCs/>
+          <w:color w:val="000000"/>
+          <w:sz w:val="28"/>
+          <w:szCs w:val="28"/>
+          <w:u w:color="0B5ED7"/>
+          <w:bdr w:val="nil"/>
+          <w:lang w:val="de-DE"/>
+        </w:rPr>
+        <w:t xml:space="preserve"> </w:t>
+      </w:r>
+    </w:p>
+    <w:p>
+      <w:pPr>
+        <w:pStyle w:val="HTMLPreformatted"/>
+        <w:numPr>
+          <w:ilvl w:val="0"/>
+          <w:numId w:val="5"/>
+        </w:numPr>
+        <w:shd w:val="clear" w:color="auto" w:fill="FFFFFF"/>
+        <w:rPr>
+          <w:rFonts w:ascii="Calibri" w:eastAsia="Calibri" w:hAnsi="Calibri" w:cs="Calibri"/>
+          <w:bCs/>
+          <w:color w:val="000000"/>
+          <w:sz w:val="28"/>
+          <w:szCs w:val="28"/>
+          <w:u w:color="0B5ED7"/>
+          <w:bdr w:val="nil"/>
+          <w:lang w:val="de-DE"/>
+        </w:rPr>
+      </w:pPr>
+      <w:r>
+        <w:rPr>
+          <w:rFonts w:ascii="Calibri" w:eastAsia="Calibri" w:hAnsi="Calibri" w:cs="Calibri"/>
+          <w:bCs/>
+          <w:color w:val="000000"/>
+          <w:sz w:val="28"/>
+          <w:szCs w:val="28"/>
+          <w:u w:color="0B5ED7"/>
+          <w:bdr w:val="nil"/>
+          <w:lang w:val="de-DE"/>
+        </w:rPr>
+        <w:t xml:space="preserve">  public  </w:t>
+      </w:r>
+      <w:r>
+        <w:rPr>
+          <w:rFonts w:ascii="Calibri" w:eastAsia="Calibri" w:hAnsi="Calibri" w:cs="Calibri"/>
+          <w:bCs/>
+          <w:color w:val="000000"/>
+          <w:sz w:val="28"/>
+          <w:szCs w:val="28"/>
+          <w:u w:color="0B5ED7"/>
+          <w:bdr w:val="nil"/>
+          <w:lang w:val="de-DE"/>
+        </w:rPr>
+        <w:t>void getServicesWithCountryPreference(ArrayList&lt;String&gt; serviceId, OnGetServiceUrlMapListener listener, Map&lt;String, String&gt; replacement);</w:t>
+      </w:r>
+    </w:p>
+    <w:p>
+      <w:pPr>
+        <w:spacing w:before="100" w:beforeAutospacing="1" w:after="100" w:afterAutospacing="1"/>
+        <w:ind w:firstLine="360"/>
+        <w:rPr>
+          <w:rFonts w:asciiTheme="majorHAnsi" w:hAnsiTheme="majorHAnsi" w:cstheme="majorHAnsi"/>
+          <w:sz w:val="28"/>
+          <w:szCs w:val="28"/>
+        </w:rPr>
+      </w:pPr>
+      <w:r>
+        <w:rPr>
+          <w:rFonts w:ascii="Calibri" w:eastAsia="Calibri" w:hAnsi="Calibri" w:cs="Calibri"/>
+          <w:bCs/>
+          <w:color w:val="000000"/>
+          <w:sz w:val="28"/>
+          <w:szCs w:val="28"/>
+          <w:u w:color="0B5ED7"/>
+          <w:bdr w:val="nil"/>
+          <w:lang w:val="de-DE"/>
+        </w:rPr>
+        <w:t>Returns Hashmap with  URL  mappe</w:t>
+      </w:r>
+      <w:r>
+        <w:rPr>
+          <w:rFonts w:ascii="Calibri" w:eastAsia="Calibri" w:hAnsi="Calibri" w:cs="Calibri"/>
+          <w:bCs/>
+          <w:color w:val="000000"/>
+          <w:sz w:val="28"/>
+          <w:szCs w:val="28"/>
+          <w:u w:color="0B5ED7"/>
+          <w:bdr w:val="nil"/>
+          <w:lang w:val="de-DE"/>
+        </w:rPr>
+        <w:t xml:space="preserve">d for a specific service with a </w:t>
+      </w:r>
+      <w:r>
+        <w:rPr>
+          <w:rFonts w:ascii="Calibri" w:eastAsia="Calibri" w:hAnsi="Calibri" w:cs="Calibri"/>
+          <w:bCs/>
+          <w:color w:val="000000"/>
+          <w:sz w:val="28"/>
+          <w:szCs w:val="28"/>
+          <w:u w:color="0B5ED7"/>
+          <w:bdr w:val="nil"/>
+          <w:lang w:val="de-DE"/>
+        </w:rPr>
+        <w:t>preference for the current home country.</w:t>
+      </w:r>
+      <w:r>
+        <w:rPr>
+          <w:rFonts w:ascii="Calibri" w:eastAsia="Calibri" w:hAnsi="Calibri" w:cs="Calibri"/>
+          <w:bCs/>
+          <w:color w:val="000000"/>
+          <w:sz w:val="28"/>
+          <w:szCs w:val="28"/>
+          <w:u w:color="0B5ED7"/>
+          <w:bdr w:val="nil"/>
+          <w:lang w:val="de-DE"/>
+        </w:rPr>
+        <w:t xml:space="preserve"> </w:t>
+      </w:r>
+      <w:r>
+        <w:rPr>
+          <w:rFonts w:asciiTheme="majorHAnsi" w:hAnsiTheme="majorHAnsi" w:cstheme="majorHAnsi"/>
+          <w:sz w:val="28"/>
+          <w:szCs w:val="28"/>
+        </w:rPr>
+        <w:t>This will replace the placeholders in the URL with the values we supply in the replacement parameter.</w:t>
+      </w:r>
+    </w:p>
+    <w:p>
+      <w:pPr>
+        <w:pStyle w:val="ListParagraph"/>
+        <w:numPr>
+          <w:ilvl w:val="0"/>
+          <w:numId w:val="5"/>
+        </w:numPr>
+        <w:spacing w:before="100" w:beforeAutospacing="1" w:after="100" w:afterAutospacing="1"/>
+        <w:rPr>
+          <w:rFonts w:asciiTheme="majorHAnsi" w:hAnsiTheme="majorHAnsi" w:cstheme="majorHAnsi"/>
+          <w:sz w:val="28"/>
+          <w:szCs w:val="28"/>
+        </w:rPr>
+      </w:pPr>
+      <w:r>
+        <w:rPr>
+          <w:rFonts w:asciiTheme="majorHAnsi" w:hAnsiTheme="majorHAnsi" w:cstheme="majorHAnsi"/>
+          <w:sz w:val="28"/>
+          <w:szCs w:val="28"/>
+        </w:rPr>
+        <w:t xml:space="preserve">  public </w:t>
+      </w:r>
+      <w:r>
+        <w:rPr>
+          <w:rFonts w:asciiTheme="majorHAnsi" w:hAnsiTheme="majorHAnsi" w:cstheme="majorHAnsi"/>
+          <w:sz w:val="28"/>
+          <w:szCs w:val="28"/>
+        </w:rPr>
+        <w:t xml:space="preserve">URL </w:t>
+      </w:r>
+      <w:proofErr w:type="spellStart"/>
+      <w:r>
+        <w:rPr>
+          <w:rFonts w:asciiTheme="majorHAnsi" w:hAnsiTheme="majorHAnsi" w:cstheme="majorHAnsi"/>
+          <w:sz w:val="28"/>
+          <w:szCs w:val="28"/>
+        </w:rPr>
+        <w:t>applyURLParameters</w:t>
+      </w:r>
+      <w:proofErr w:type="spellEnd"/>
+      <w:r>
+        <w:rPr>
+          <w:rFonts w:asciiTheme="majorHAnsi" w:hAnsiTheme="majorHAnsi" w:cstheme="majorHAnsi"/>
+          <w:sz w:val="28"/>
+          <w:szCs w:val="28"/>
+        </w:rPr>
+        <w:t xml:space="preserve">(URL </w:t>
+      </w:r>
+      <w:proofErr w:type="spellStart"/>
+      <w:r>
+        <w:rPr>
+          <w:rFonts w:asciiTheme="majorHAnsi" w:hAnsiTheme="majorHAnsi" w:cstheme="majorHAnsi"/>
+          <w:sz w:val="28"/>
+          <w:szCs w:val="28"/>
+        </w:rPr>
+        <w:t>url</w:t>
+      </w:r>
+      <w:proofErr w:type="spellEnd"/>
+      <w:r>
+        <w:rPr>
+          <w:rFonts w:asciiTheme="majorHAnsi" w:hAnsiTheme="majorHAnsi" w:cstheme="majorHAnsi"/>
+          <w:sz w:val="28"/>
+          <w:szCs w:val="28"/>
+        </w:rPr>
+        <w:t>, Map&lt;String, String&gt; replacement);</w:t>
+      </w:r>
+    </w:p>
+    <w:p>
+      <w:pPr>
+        <w:spacing w:before="100" w:beforeAutospacing="1" w:after="100" w:afterAutospacing="1"/>
+        <w:rPr>
+          <w:rFonts w:asciiTheme="majorHAnsi" w:hAnsiTheme="majorHAnsi" w:cstheme="majorHAnsi"/>
+          <w:sz w:val="28"/>
+          <w:szCs w:val="28"/>
+        </w:rPr>
+      </w:pPr>
+      <w:r>
+        <w:rPr>
+          <w:rFonts w:asciiTheme="majorHAnsi" w:hAnsiTheme="majorHAnsi" w:cstheme="majorHAnsi"/>
+          <w:sz w:val="28"/>
+          <w:szCs w:val="28"/>
+        </w:rPr>
+        <w:t xml:space="preserve">This API   </w:t>
+      </w:r>
+      <w:r>
+        <w:rPr>
+          <w:rFonts w:asciiTheme="majorHAnsi" w:hAnsiTheme="majorHAnsi" w:cstheme="majorHAnsi"/>
+          <w:sz w:val="28"/>
+          <w:szCs w:val="28"/>
+        </w:rPr>
+        <w:t>Replaces all '%key%' placeholders in the given URL, where the key is the key in the replacement table and the placeholder is replaced with the value of the entry in the replacement table</w:t>
+      </w:r>
+    </w:p>
+    <w:p>
+      <w:pPr>
+        <w:pStyle w:val="HTMLPreformatted"/>
+        <w:shd w:val="clear" w:color="auto" w:fill="FFFFFF"/>
+        <w:rPr>
+          <w:rFonts w:ascii="Calibri" w:eastAsia="Calibri" w:hAnsi="Calibri" w:cs="Calibri"/>
+          <w:bCs/>
+          <w:color w:val="000000"/>
+          <w:sz w:val="28"/>
+          <w:szCs w:val="28"/>
+          <w:u w:color="0B5ED7"/>
+          <w:bdr w:val="nil"/>
+          <w:lang w:val="de-DE"/>
+        </w:rPr>
+      </w:pPr>
+    </w:p>
+    <w:p>
+      <w:pPr>
         <w:pStyle w:val="BodyText"/>
         <w:rPr>
           <w:rStyle w:val="NoneA"/>
@@ -20970,6 +21509,373 @@
           <w:u w:color="000000"/>
         </w:rPr>
       </w:pPr>
+      <w:proofErr w:type="gramStart"/>
+      <w:r>
+        <w:rPr>
+          <w:rStyle w:val="NoneA"/>
+          <w:b/>
+          <w:bCs/>
+          <w:color w:val="000000"/>
+          <w:sz w:val="28"/>
+          <w:szCs w:val="28"/>
+          <w:u w:color="000000"/>
+        </w:rPr>
+        <w:t>Sample :</w:t>
+      </w:r>
+      <w:proofErr w:type="gramEnd"/>
+    </w:p>
+    <w:p>
+      <w:pPr>
+        <w:pStyle w:val="BodyText"/>
+        <w:ind w:left="720"/>
+        <w:rPr>
+          <w:rStyle w:val="NoneA"/>
+          <w:bCs/>
+          <w:color w:val="000000"/>
+          <w:sz w:val="22"/>
+          <w:szCs w:val="22"/>
+          <w:u w:color="000000"/>
+        </w:rPr>
+      </w:pPr>
+      <w:r>
+        <w:rPr>
+          <w:rStyle w:val="NoneA"/>
+          <w:bCs/>
+          <w:color w:val="000000"/>
+          <w:sz w:val="22"/>
+          <w:szCs w:val="22"/>
+          <w:u w:color="000000"/>
+        </w:rPr>
+        <w:t xml:space="preserve">      </w:t>
+      </w:r>
+      <w:r>
+        <w:rPr>
+          <w:rStyle w:val="NoneA"/>
+          <w:bCs/>
+          <w:color w:val="000000"/>
+          <w:sz w:val="22"/>
+          <w:szCs w:val="22"/>
+          <w:u w:color="000000"/>
+        </w:rPr>
+        <w:t xml:space="preserve">Map&lt;String, String&gt; parameters = new </w:t>
+      </w:r>
+      <w:proofErr w:type="spellStart"/>
+      <w:r>
+        <w:rPr>
+          <w:rStyle w:val="NoneA"/>
+          <w:bCs/>
+          <w:color w:val="000000"/>
+          <w:sz w:val="22"/>
+          <w:szCs w:val="22"/>
+          <w:u w:color="000000"/>
+        </w:rPr>
+        <w:t>HashMap</w:t>
+      </w:r>
+      <w:proofErr w:type="spellEnd"/>
+      <w:r>
+        <w:rPr>
+          <w:rStyle w:val="NoneA"/>
+          <w:bCs/>
+          <w:color w:val="000000"/>
+          <w:sz w:val="22"/>
+          <w:szCs w:val="22"/>
+          <w:u w:color="000000"/>
+        </w:rPr>
+        <w:t>&lt;&gt;();</w:t>
+      </w:r>
+    </w:p>
+    <w:p>
+      <w:pPr>
+        <w:pStyle w:val="BodyText"/>
+        <w:rPr>
+          <w:rStyle w:val="NoneA"/>
+          <w:bCs/>
+          <w:color w:val="000000"/>
+          <w:sz w:val="22"/>
+          <w:szCs w:val="22"/>
+          <w:u w:color="000000"/>
+        </w:rPr>
+      </w:pPr>
+      <w:r>
+        <w:rPr>
+          <w:rStyle w:val="NoneA"/>
+          <w:bCs/>
+          <w:color w:val="000000"/>
+          <w:sz w:val="22"/>
+          <w:szCs w:val="22"/>
+          <w:u w:color="000000"/>
+        </w:rPr>
+        <w:t xml:space="preserve">                    </w:t>
+      </w:r>
+      <w:proofErr w:type="spellStart"/>
+      <w:proofErr w:type="gramStart"/>
+      <w:r>
+        <w:rPr>
+          <w:rStyle w:val="NoneA"/>
+          <w:bCs/>
+          <w:color w:val="000000"/>
+          <w:sz w:val="22"/>
+          <w:szCs w:val="22"/>
+          <w:u w:color="000000"/>
+        </w:rPr>
+        <w:t>parameters.put</w:t>
+      </w:r>
+      <w:proofErr w:type="spellEnd"/>
+      <w:r>
+        <w:rPr>
+          <w:rStyle w:val="NoneA"/>
+          <w:bCs/>
+          <w:color w:val="000000"/>
+          <w:sz w:val="22"/>
+          <w:szCs w:val="22"/>
+          <w:u w:color="000000"/>
+        </w:rPr>
+        <w:t>(</w:t>
+      </w:r>
+      <w:proofErr w:type="gramEnd"/>
+      <w:r>
+        <w:rPr>
+          <w:rStyle w:val="NoneA"/>
+          <w:bCs/>
+          <w:color w:val="000000"/>
+          <w:sz w:val="22"/>
+          <w:szCs w:val="22"/>
+          <w:u w:color="000000"/>
+        </w:rPr>
+        <w:t>"</w:t>
+      </w:r>
+      <w:proofErr w:type="spellStart"/>
+      <w:r>
+        <w:rPr>
+          <w:rStyle w:val="NoneA"/>
+          <w:bCs/>
+          <w:color w:val="000000"/>
+          <w:sz w:val="22"/>
+          <w:szCs w:val="22"/>
+          <w:u w:color="000000"/>
+        </w:rPr>
+        <w:t>ctn</w:t>
+      </w:r>
+      <w:proofErr w:type="spellEnd"/>
+      <w:r>
+        <w:rPr>
+          <w:rStyle w:val="NoneA"/>
+          <w:bCs/>
+          <w:color w:val="000000"/>
+          <w:sz w:val="22"/>
+          <w:szCs w:val="22"/>
+          <w:u w:color="000000"/>
+        </w:rPr>
+        <w:t>", "HD9740");</w:t>
+      </w:r>
+    </w:p>
+    <w:p>
+      <w:pPr>
+        <w:pStyle w:val="BodyText"/>
+        <w:rPr>
+          <w:rStyle w:val="NoneA"/>
+          <w:bCs/>
+          <w:color w:val="000000"/>
+          <w:sz w:val="22"/>
+          <w:szCs w:val="22"/>
+          <w:u w:color="000000"/>
+        </w:rPr>
+      </w:pPr>
+      <w:r>
+        <w:rPr>
+          <w:rStyle w:val="NoneA"/>
+          <w:bCs/>
+          <w:color w:val="000000"/>
+          <w:sz w:val="22"/>
+          <w:szCs w:val="22"/>
+          <w:u w:color="000000"/>
+        </w:rPr>
+        <w:t xml:space="preserve">                    </w:t>
+      </w:r>
+      <w:proofErr w:type="spellStart"/>
+      <w:proofErr w:type="gramStart"/>
+      <w:r>
+        <w:rPr>
+          <w:rStyle w:val="NoneA"/>
+          <w:bCs/>
+          <w:color w:val="000000"/>
+          <w:sz w:val="22"/>
+          <w:szCs w:val="22"/>
+          <w:u w:color="000000"/>
+        </w:rPr>
+        <w:t>parameters.put</w:t>
+      </w:r>
+      <w:proofErr w:type="spellEnd"/>
+      <w:r>
+        <w:rPr>
+          <w:rStyle w:val="NoneA"/>
+          <w:bCs/>
+          <w:color w:val="000000"/>
+          <w:sz w:val="22"/>
+          <w:szCs w:val="22"/>
+          <w:u w:color="000000"/>
+        </w:rPr>
+        <w:t>(</w:t>
+      </w:r>
+      <w:proofErr w:type="gramEnd"/>
+      <w:r>
+        <w:rPr>
+          <w:rStyle w:val="NoneA"/>
+          <w:bCs/>
+          <w:color w:val="000000"/>
+          <w:sz w:val="22"/>
+          <w:szCs w:val="22"/>
+          <w:u w:color="000000"/>
+        </w:rPr>
+        <w:t>"sector", "B2C");</w:t>
+      </w:r>
+    </w:p>
+    <w:p>
+      <w:pPr>
+        <w:pStyle w:val="BodyText"/>
+        <w:rPr>
+          <w:rStyle w:val="NoneA"/>
+          <w:bCs/>
+          <w:color w:val="000000"/>
+          <w:sz w:val="22"/>
+          <w:szCs w:val="22"/>
+          <w:u w:color="000000"/>
+        </w:rPr>
+      </w:pPr>
+      <w:r>
+        <w:rPr>
+          <w:rStyle w:val="NoneA"/>
+          <w:bCs/>
+          <w:color w:val="000000"/>
+          <w:sz w:val="22"/>
+          <w:szCs w:val="22"/>
+          <w:u w:color="000000"/>
+        </w:rPr>
+        <w:t xml:space="preserve">                    </w:t>
+      </w:r>
+      <w:proofErr w:type="spellStart"/>
+      <w:proofErr w:type="gramStart"/>
+      <w:r>
+        <w:rPr>
+          <w:rStyle w:val="NoneA"/>
+          <w:bCs/>
+          <w:color w:val="000000"/>
+          <w:sz w:val="22"/>
+          <w:szCs w:val="22"/>
+          <w:u w:color="000000"/>
+        </w:rPr>
+        <w:t>parameters.put</w:t>
+      </w:r>
+      <w:proofErr w:type="spellEnd"/>
+      <w:r>
+        <w:rPr>
+          <w:rStyle w:val="NoneA"/>
+          <w:bCs/>
+          <w:color w:val="000000"/>
+          <w:sz w:val="22"/>
+          <w:szCs w:val="22"/>
+          <w:u w:color="000000"/>
+        </w:rPr>
+        <w:t>(</w:t>
+      </w:r>
+      <w:proofErr w:type="gramEnd"/>
+      <w:r>
+        <w:rPr>
+          <w:rStyle w:val="NoneA"/>
+          <w:bCs/>
+          <w:color w:val="000000"/>
+          <w:sz w:val="22"/>
+          <w:szCs w:val="22"/>
+          <w:u w:color="000000"/>
+        </w:rPr>
+        <w:t>"catalog", "shavers");</w:t>
+      </w:r>
+    </w:p>
+    <w:p>
+      <w:pPr>
+        <w:pStyle w:val="BodyText"/>
+        <w:rPr>
+          <w:rStyle w:val="NoneA"/>
+          <w:b/>
+          <w:bCs/>
+          <w:color w:val="000000"/>
+          <w:sz w:val="28"/>
+          <w:szCs w:val="28"/>
+          <w:u w:color="000000"/>
+        </w:rPr>
+      </w:pPr>
+    </w:p>
+    <w:p>
+      <w:pPr>
+        <w:pStyle w:val="BodyText"/>
+        <w:rPr>
+          <w:rStyle w:val="NoneA"/>
+          <w:bCs/>
+          <w:color w:val="000000"/>
+          <w:sz w:val="22"/>
+          <w:szCs w:val="22"/>
+          <w:u w:color="000000"/>
+        </w:rPr>
+      </w:pPr>
+      <w:r>
+        <w:rPr>
+          <w:rStyle w:val="NoneA"/>
+          <w:bCs/>
+          <w:color w:val="000000"/>
+          <w:sz w:val="22"/>
+          <w:szCs w:val="22"/>
+          <w:u w:color="000000"/>
+        </w:rPr>
+        <w:t xml:space="preserve">                    </w:t>
+      </w:r>
+      <w:proofErr w:type="gramStart"/>
+      <w:r>
+        <w:rPr>
+          <w:rStyle w:val="NoneA"/>
+          <w:bCs/>
+          <w:color w:val="000000"/>
+          <w:sz w:val="22"/>
+          <w:szCs w:val="22"/>
+          <w:u w:color="000000"/>
+        </w:rPr>
+        <w:t>mServiceDiscoveryInterface.getServiceUrlWithCountryPreference(</w:t>
+      </w:r>
+      <w:proofErr w:type="gramEnd"/>
+      <w:r>
+        <w:rPr>
+          <w:rStyle w:val="NoneA"/>
+          <w:bCs/>
+          <w:color w:val="000000"/>
+          <w:sz w:val="22"/>
+          <w:szCs w:val="22"/>
+          <w:u w:color="000000"/>
+        </w:rPr>
+        <w:t xml:space="preserve">editTextData, </w:t>
+      </w:r>
+      <w:proofErr w:type="spellStart"/>
+      <w:r>
+        <w:rPr>
+          <w:rStyle w:val="NoneA"/>
+          <w:bCs/>
+          <w:color w:val="000000"/>
+          <w:sz w:val="22"/>
+          <w:szCs w:val="22"/>
+          <w:u w:color="000000"/>
+        </w:rPr>
+        <w:t>mOnGetServiceUrlListener</w:t>
+      </w:r>
+      <w:proofErr w:type="spellEnd"/>
+      <w:r>
+        <w:rPr>
+          <w:rStyle w:val="NoneA"/>
+          <w:bCs/>
+          <w:color w:val="000000"/>
+          <w:sz w:val="22"/>
+          <w:szCs w:val="22"/>
+          <w:u w:color="000000"/>
+        </w:rPr>
+        <w:t>, parameters);</w:t>
+      </w:r>
     </w:p>
     <w:p>
       <w:pPr>
@@ -21074,6 +21980,413 @@
         </w:rPr>
         <w:fldChar w:fldCharType="end"/>
       </w:r>
+    </w:p>
+    <w:p>
+      <w:pPr>
+        <w:pStyle w:val="BodyText"/>
+        <w:rPr>
+          <w:rFonts w:eastAsiaTheme="minorEastAsia"/>
+          <w:lang w:val="en-GB"/>
+        </w:rPr>
+      </w:pPr>
+    </w:p>
+    <w:p>
+      <w:pPr>
+        <w:pStyle w:val="BodyText"/>
+        <w:rPr>
+          <w:rFonts w:eastAsiaTheme="minorEastAsia"/>
+          <w:lang w:val="en-GB"/>
+        </w:rPr>
+      </w:pPr>
+    </w:p>
+    <w:p>
+      <w:pPr>
+        <w:rPr>
+          <w:rStyle w:val="NoneA"/>
+          <w:b/>
+          <w:bCs/>
+          <w:color w:val="000000"/>
+          <w:u w:color="000000"/>
+        </w:rPr>
+      </w:pPr>
+      <w:r>
+        <w:rPr>
+          <w:rStyle w:val="NoneA"/>
+          <w:b/>
+          <w:bCs/>
+          <w:color w:val="000000"/>
+          <w:u w:color="000000"/>
+        </w:rPr>
+        <w:t>Time Sync</w:t>
+      </w:r>
+    </w:p>
+    <w:p>
+      <w:pPr>
+        <w:rPr>
+          <w:rStyle w:val="NoneA"/>
+          <w:b/>
+          <w:bCs/>
+          <w:color w:val="000000"/>
+          <w:u w:color="000000"/>
+        </w:rPr>
+      </w:pPr>
+    </w:p>
+    <w:p>
+      <w:pPr>
+        <w:rPr>
+          <w:rFonts w:ascii="Calibri" w:eastAsia="Calibri" w:hAnsi="Calibri" w:cs="Calibri"/>
+          <w:bCs/>
+          <w:color w:val="000000"/>
+          <w:sz w:val="28"/>
+          <w:szCs w:val="28"/>
+          <w:u w:color="0B5ED7"/>
+          <w:lang w:val="de-DE"/>
+        </w:rPr>
+      </w:pPr>
+      <w:r>
+        <w:rPr>
+          <w:rFonts w:ascii="Calibri" w:eastAsia="Calibri" w:hAnsi="Calibri" w:cs="Calibri"/>
+          <w:bCs/>
+          <w:color w:val="000000"/>
+          <w:sz w:val="28"/>
+          <w:szCs w:val="28"/>
+          <w:u w:color="0B5ED7"/>
+          <w:lang w:val="de-DE"/>
+        </w:rPr>
+        <w:t>The feature does not maintain and internal real time clock. Rather, the feature determines a time delta between the device local time and the independent accurate time source when the time is synchronized. When the current UTC time is requested, the UTC time is derived from the device local time plus the calculated delta. The feature automatically synchronizes the time at first instantiation, when a large local time change is detected, and every 24 hours</w:t>
+      </w:r>
+    </w:p>
+    <w:p>
+      <w:pPr>
+        <w:pStyle w:val="BodyText"/>
+        <w:rPr>
+          <w:rFonts w:eastAsiaTheme="minorEastAsia"/>
+          <w:lang w:val="en-GB"/>
+        </w:rPr>
+      </w:pPr>
+    </w:p>
+    <w:p>
+      <w:pPr>
+        <w:pStyle w:val="BodyText"/>
+        <w:rPr>
+          <w:rFonts w:eastAsiaTheme="minorEastAsia"/>
+          <w:lang w:val="en-GB"/>
+        </w:rPr>
+      </w:pPr>
+    </w:p>
+    <w:p>
+      <w:pPr>
+        <w:rPr>
+          <w:lang w:val="de-DE"/>
+        </w:rPr>
+      </w:pPr>
+      <w:r>
+        <w:rPr>
+          <w:lang w:val="de-DE"/>
+        </w:rPr>
+        <w:t>To fetch the NTP network time using SNTP client</w:t>
+      </w:r>
+    </w:p>
+    <w:p>
+      <w:pPr>
+        <w:shd w:val="clear" w:color="auto" w:fill="FFFFFF"/>
+        <w:tabs>
+          <w:tab w:val="left" w:pos="916"/>
+          <w:tab w:val="left" w:pos="1832"/>
+          <w:tab w:val="left" w:pos="2748"/>
+          <w:tab w:val="left" w:pos="3664"/>
+          <w:tab w:val="left" w:pos="4580"/>
+          <w:tab w:val="left" w:pos="5496"/>
+          <w:tab w:val="left" w:pos="6412"/>
+          <w:tab w:val="left" w:pos="7328"/>
+          <w:tab w:val="left" w:pos="8244"/>
+          <w:tab w:val="left" w:pos="9160"/>
+          <w:tab w:val="left" w:pos="10076"/>
+          <w:tab w:val="left" w:pos="10992"/>
+          <w:tab w:val="left" w:pos="11908"/>
+          <w:tab w:val="left" w:pos="12824"/>
+          <w:tab w:val="left" w:pos="13740"/>
+          <w:tab w:val="left" w:pos="14656"/>
+        </w:tabs>
+        <w:rPr>
+          <w:rFonts w:ascii="Courier New" w:hAnsi="Courier New" w:cs="Courier New"/>
+          <w:color w:val="000000"/>
+          <w:sz w:val="18"/>
+          <w:szCs w:val="18"/>
+          <w:lang w:bidi="hi-IN"/>
+        </w:rPr>
+      </w:pPr>
+      <w:proofErr w:type="gramStart"/>
+      <w:r>
+        <w:rPr>
+          <w:rFonts w:ascii="Courier New" w:hAnsi="Courier New" w:cs="Courier New"/>
+          <w:b/>
+          <w:bCs/>
+          <w:color w:val="000080"/>
+          <w:sz w:val="18"/>
+          <w:szCs w:val="18"/>
+          <w:lang w:bidi="hi-IN"/>
+        </w:rPr>
+        <w:t>public</w:t>
+      </w:r>
+      <w:proofErr w:type="gramEnd"/>
+      <w:r>
+        <w:rPr>
+          <w:rFonts w:ascii="Courier New" w:hAnsi="Courier New" w:cs="Courier New"/>
+          <w:b/>
+          <w:bCs/>
+          <w:color w:val="000080"/>
+          <w:sz w:val="18"/>
+          <w:szCs w:val="18"/>
+          <w:lang w:bidi="hi-IN"/>
+        </w:rPr>
+        <w:t xml:space="preserve"> </w:t>
+      </w:r>
+      <w:r>
+        <w:rPr>
+          <w:rFonts w:ascii="Courier New" w:hAnsi="Courier New" w:cs="Courier New"/>
+          <w:color w:val="000000"/>
+          <w:sz w:val="18"/>
+          <w:szCs w:val="18"/>
+          <w:lang w:bidi="hi-IN"/>
+        </w:rPr>
+        <w:t xml:space="preserve">String </w:t>
+      </w:r>
+      <w:proofErr w:type="spellStart"/>
+      <w:r>
+        <w:rPr>
+          <w:rFonts w:ascii="Courier New" w:hAnsi="Courier New" w:cs="Courier New"/>
+          <w:color w:val="000000"/>
+          <w:sz w:val="18"/>
+          <w:szCs w:val="18"/>
+          <w:lang w:bidi="hi-IN"/>
+        </w:rPr>
+        <w:t>getUTCTime</w:t>
+      </w:r>
+      <w:proofErr w:type="spellEnd"/>
+      <w:r>
+        <w:rPr>
+          <w:rFonts w:ascii="Courier New" w:hAnsi="Courier New" w:cs="Courier New"/>
+          <w:color w:val="000000"/>
+          <w:sz w:val="18"/>
+          <w:szCs w:val="18"/>
+          <w:lang w:bidi="hi-IN"/>
+        </w:rPr>
+        <w:t>();</w:t>
+      </w:r>
+    </w:p>
+    <w:p>
+      <w:pPr>
+        <w:shd w:val="clear" w:color="auto" w:fill="FFFFFF"/>
+        <w:tabs>
+          <w:tab w:val="left" w:pos="916"/>
+          <w:tab w:val="left" w:pos="1832"/>
+          <w:tab w:val="left" w:pos="2748"/>
+          <w:tab w:val="left" w:pos="3664"/>
+          <w:tab w:val="left" w:pos="4580"/>
+          <w:tab w:val="left" w:pos="5496"/>
+          <w:tab w:val="left" w:pos="6412"/>
+          <w:tab w:val="left" w:pos="7328"/>
+          <w:tab w:val="left" w:pos="8244"/>
+          <w:tab w:val="left" w:pos="9160"/>
+          <w:tab w:val="left" w:pos="10076"/>
+          <w:tab w:val="left" w:pos="10992"/>
+          <w:tab w:val="left" w:pos="11908"/>
+          <w:tab w:val="left" w:pos="12824"/>
+          <w:tab w:val="left" w:pos="13740"/>
+          <w:tab w:val="left" w:pos="14656"/>
+        </w:tabs>
+        <w:rPr>
+          <w:rFonts w:ascii="Courier New" w:hAnsi="Courier New" w:cs="Courier New"/>
+          <w:color w:val="000000"/>
+          <w:sz w:val="18"/>
+          <w:szCs w:val="18"/>
+          <w:lang w:bidi="hi-IN"/>
+        </w:rPr>
+      </w:pPr>
+    </w:p>
+    <w:p>
+      <w:pPr>
+        <w:rPr>
+          <w:lang w:val="de-DE"/>
+        </w:rPr>
+      </w:pPr>
+    </w:p>
+    <w:p>
+      <w:pPr>
+        <w:rPr>
+          <w:lang w:val="de-DE"/>
+        </w:rPr>
+      </w:pPr>
+    </w:p>
+    <w:p>
+      <w:pPr>
+        <w:rPr>
+          <w:lang w:val="de-DE"/>
+        </w:rPr>
+      </w:pPr>
+      <w:r>
+        <w:rPr>
+          <w:lang w:val="de-DE"/>
+        </w:rPr>
+        <w:t>To refresh NTP time.</w:t>
+      </w:r>
+    </w:p>
+    <w:p>
+      <w:pPr>
+        <w:rPr>
+          <w:lang w:val="de-DE"/>
+        </w:rPr>
+      </w:pPr>
+      <w:r>
+        <w:rPr>
+          <w:lang w:val="de-DE"/>
+        </w:rPr>
+        <w:t>Offset Time= NTP time – Device time</w:t>
+      </w:r>
+    </w:p>
+    <w:p>
+      <w:pPr>
+        <w:shd w:val="clear" w:color="auto" w:fill="FFFFFF"/>
+        <w:tabs>
+          <w:tab w:val="left" w:pos="916"/>
+          <w:tab w:val="left" w:pos="1832"/>
+          <w:tab w:val="left" w:pos="2748"/>
+          <w:tab w:val="left" w:pos="3664"/>
+          <w:tab w:val="left" w:pos="4580"/>
+          <w:tab w:val="left" w:pos="5496"/>
+          <w:tab w:val="left" w:pos="6412"/>
+          <w:tab w:val="left" w:pos="7328"/>
+          <w:tab w:val="left" w:pos="8244"/>
+          <w:tab w:val="left" w:pos="9160"/>
+          <w:tab w:val="left" w:pos="10076"/>
+          <w:tab w:val="left" w:pos="10992"/>
+          <w:tab w:val="left" w:pos="11908"/>
+          <w:tab w:val="left" w:pos="12824"/>
+          <w:tab w:val="left" w:pos="13740"/>
+          <w:tab w:val="left" w:pos="14656"/>
+        </w:tabs>
+        <w:rPr>
+          <w:rFonts w:ascii="Courier New" w:hAnsi="Courier New" w:cs="Courier New"/>
+          <w:color w:val="000000"/>
+          <w:sz w:val="18"/>
+          <w:szCs w:val="18"/>
+          <w:lang w:bidi="hi-IN"/>
+        </w:rPr>
+      </w:pPr>
+      <w:proofErr w:type="gramStart"/>
+      <w:r>
+        <w:rPr>
+          <w:rFonts w:ascii="Courier New" w:hAnsi="Courier New" w:cs="Courier New"/>
+          <w:b/>
+          <w:bCs/>
+          <w:color w:val="000080"/>
+          <w:sz w:val="18"/>
+          <w:szCs w:val="18"/>
+          <w:lang w:bidi="hi-IN"/>
+        </w:rPr>
+        <w:t>public</w:t>
+      </w:r>
+      <w:proofErr w:type="gramEnd"/>
+      <w:r>
+        <w:rPr>
+          <w:rFonts w:ascii="Courier New" w:hAnsi="Courier New" w:cs="Courier New"/>
+          <w:b/>
+          <w:bCs/>
+          <w:color w:val="000080"/>
+          <w:sz w:val="18"/>
+          <w:szCs w:val="18"/>
+          <w:lang w:bidi="hi-IN"/>
+        </w:rPr>
+        <w:t xml:space="preserve"> void </w:t>
+      </w:r>
+      <w:proofErr w:type="spellStart"/>
+      <w:r>
+        <w:rPr>
+          <w:rFonts w:ascii="Courier New" w:hAnsi="Courier New" w:cs="Courier New"/>
+          <w:color w:val="000000"/>
+          <w:sz w:val="18"/>
+          <w:szCs w:val="18"/>
+          <w:lang w:bidi="hi-IN"/>
+        </w:rPr>
+        <w:t>refreshTime</w:t>
+      </w:r>
+      <w:proofErr w:type="spellEnd"/>
+      <w:r>
+        <w:rPr>
+          <w:rFonts w:ascii="Courier New" w:hAnsi="Courier New" w:cs="Courier New"/>
+          <w:color w:val="000000"/>
+          <w:sz w:val="18"/>
+          <w:szCs w:val="18"/>
+          <w:lang w:bidi="hi-IN"/>
+        </w:rPr>
+        <w:t xml:space="preserve"> ();</w:t>
+      </w:r>
+    </w:p>
+    <w:p>
+      <w:pPr>
+        <w:rPr>
+          <w:lang w:val="de-DE"/>
+        </w:rPr>
+      </w:pPr>
+    </w:p>
+    <w:p>
+      <w:pPr>
+        <w:rPr>
+          <w:lang w:val="de-DE"/>
+        </w:rPr>
+      </w:pPr>
+      <w:r>
+        <w:rPr>
+          <w:lang w:val="de-DE"/>
+        </w:rPr>
+        <w:t>Time sync is used by Logging and Tagging feature</w:t>
+      </w:r>
+    </w:p>
+    <w:p>
+      <w:pPr>
+        <w:rPr>
+          <w:lang w:val="de-DE"/>
+        </w:rPr>
+      </w:pPr>
+    </w:p>
+    <w:p>
+      <w:pPr>
+        <w:rPr>
+          <w:lang w:val="de-DE"/>
+        </w:rPr>
+      </w:pPr>
+    </w:p>
+    <w:p>
+      <w:pPr>
+        <w:rPr>
+          <w:lang w:val="de-DE"/>
+        </w:rPr>
+      </w:pPr>
+      <w:r>
+        <w:rPr>
+          <w:lang w:val="de-DE"/>
+        </w:rPr>
+        <w:t>Note : Internet is required atleast for the first time to sync with the NTP server.</w:t>
+      </w:r>
+      <w:bookmarkStart w:id="31" w:name="_GoBack"/>
+      <w:bookmarkEnd w:id="31"/>
+    </w:p>
+    <w:p>
+      <w:pPr>
+        <w:rPr>
+          <w:lang w:val="de-DE"/>
+        </w:rPr>
+      </w:pPr>
+    </w:p>
+    <w:p>
+      <w:pPr>
+        <w:pStyle w:val="BodyText"/>
+        <w:rPr>
+          <w:rFonts w:eastAsiaTheme="minorEastAsia"/>
+          <w:lang w:val="en-GB"/>
+        </w:rPr>
+      </w:pPr>
     </w:p>
     <w:p>
       <w:pPr>
@@ -21474,6 +22787,15 @@
           <w:szCs w:val="27"/>
         </w:rPr>
         <w:br/>
+      </w:r>
+      <w:r>
+        <w:rPr>
+          <w:rFonts w:ascii="Courier New" w:hAnsi="Courier New" w:cs="Courier New"/>
+          <w:color w:val="CC7832"/>
+          <w:sz w:val="27"/>
+          <w:szCs w:val="27"/>
+        </w:rPr>
+        <w:lastRenderedPageBreak/>
         <w:t xml:space="preserve">    </w:t>
       </w:r>
       <w:r>
@@ -22936,6 +24258,7 @@
           <w:szCs w:val="24"/>
           <w:lang w:val="en-GB"/>
         </w:rPr>
+        <w:lastRenderedPageBreak/>
         <w:t xml:space="preserve">This method throws </w:t>
       </w:r>
       <w:proofErr w:type="spellStart"/>
@@ -23548,7 +24871,6 @@
         <w:contextualSpacing w:val="0"/>
       </w:pPr>
       <w:r>
-        <w:lastRenderedPageBreak/>
         <w:t xml:space="preserve">all </w:t>
       </w:r>
       <w:proofErr w:type="spellStart"/>
@@ -26124,7 +27446,6 @@
           <w:szCs w:val="24"/>
           <w:lang w:bidi="hi-IN"/>
         </w:rPr>
-        <w:lastRenderedPageBreak/>
         <w:t xml:space="preserve">                                return TokenType.OAUTH2;</w:t>
       </w:r>
     </w:p>
@@ -26830,6 +28151,7 @@
           <w:szCs w:val="24"/>
           <w:lang w:bidi="hi-IN"/>
         </w:rPr>
+        <w:lastRenderedPageBreak/>
         <w:tab/>
         <w:t>ServiceIDUrlFormatting.SERVICEPREFE</w:t>
       </w:r>
@@ -27533,25 +28855,7 @@
           <w:szCs w:val="24"/>
           <w:lang w:val="en-GB"/>
         </w:rPr>
-        <w:t xml:space="preserve">Cache size is taken from App Configuration </w:t>
-      </w:r>
-      <w:proofErr w:type="spellStart"/>
-      <w:r>
-        <w:rPr>
-          <w:rFonts w:eastAsiaTheme="minorEastAsia" w:cs="Arial"/>
-          <w:szCs w:val="24"/>
-          <w:lang w:val="en-GB"/>
-        </w:rPr>
-        <w:t>json</w:t>
-      </w:r>
-      <w:proofErr w:type="spellEnd"/>
-      <w:r>
-        <w:rPr>
-          <w:rFonts w:eastAsiaTheme="minorEastAsia" w:cs="Arial"/>
-          <w:szCs w:val="24"/>
-          <w:lang w:val="en-GB"/>
-        </w:rPr>
-        <w:t xml:space="preserve"> file:</w:t>
+        <w:t>Cache size is taken from App Configuration json file:</w:t>
       </w:r>
     </w:p>
     <w:p>
@@ -27985,7 +29289,6 @@
           <w:szCs w:val="18"/>
           <w:lang w:bidi="hi-IN"/>
         </w:rPr>
-        <w:lastRenderedPageBreak/>
         <w:t xml:space="preserve">  </w:t>
       </w:r>
       <w:r>
@@ -29421,6 +30724,18 @@
           <w:lang w:bidi="hi-IN"/>
         </w:rPr>
         <w:br/>
+      </w:r>
+      <w:r>
+        <w:rPr>
+          <w:rFonts w:ascii="Courier New" w:hAnsi="Courier New" w:cs="Courier New"/>
+          <w:i/>
+          <w:iCs/>
+          <w:color w:val="808080"/>
+          <w:sz w:val="18"/>
+          <w:szCs w:val="18"/>
+          <w:lang w:bidi="hi-IN"/>
+        </w:rPr>
+        <w:lastRenderedPageBreak/>
         <w:t xml:space="preserve">            </w:t>
       </w:r>
       <w:r>
@@ -30242,25 +31557,7 @@
           <w:color w:val="000000"/>
           <w:szCs w:val="24"/>
         </w:rPr>
-        <w:t xml:space="preserve"> It accepts only </w:t>
-      </w:r>
-      <w:proofErr w:type="spellStart"/>
-      <w:r>
-        <w:rPr>
-          <w:rFonts w:cs="Arial"/>
-          <w:color w:val="000000"/>
-          <w:szCs w:val="24"/>
-        </w:rPr>
-        <w:t>ArrayList</w:t>
-      </w:r>
-      <w:proofErr w:type="spellEnd"/>
-      <w:r>
-        <w:rPr>
-          <w:rFonts w:cs="Arial"/>
-          <w:color w:val="000000"/>
-          <w:szCs w:val="24"/>
-        </w:rPr>
-        <w:t xml:space="preserve"> of Strings.</w:t>
+        <w:t xml:space="preserve"> It accepts only ArrayList of Strings.</w:t>
       </w:r>
     </w:p>
     <w:p>
@@ -30600,6 +31897,7 @@
           <w:color w:val="000000"/>
           <w:szCs w:val="24"/>
         </w:rPr>
+        <w:lastRenderedPageBreak/>
         <w:t>This method r</w:t>
       </w:r>
       <w:r>
@@ -31209,7 +32507,6 @@
           <w:szCs w:val="24"/>
           <w:lang w:val="en-GB"/>
         </w:rPr>
-        <w:lastRenderedPageBreak/>
         <w:t>Note :</w:t>
       </w:r>
       <w:proofErr w:type="gramEnd"/>
@@ -31682,66 +32979,6 @@
         </w:numPr>
         <w:rPr>
           <w:rFonts w:ascii="Arial" w:hAnsi="Arial" w:cs="Arial"/>
-        </w:rPr>
-      </w:pPr>
-    </w:p>
-    <w:p>
-      <w:pPr>
-        <w:pStyle w:val="BodyText"/>
-        <w:rPr>
-          <w:rFonts w:eastAsiaTheme="minorEastAsia" w:cs="Arial"/>
-          <w:szCs w:val="24"/>
-          <w:lang w:val="en-GB"/>
-        </w:rPr>
-      </w:pPr>
-    </w:p>
-    <w:p>
-      <w:pPr>
-        <w:pStyle w:val="BodyText"/>
-        <w:rPr>
-          <w:rFonts w:eastAsiaTheme="minorEastAsia" w:cs="Arial"/>
-          <w:szCs w:val="24"/>
-          <w:lang w:val="en-GB"/>
-        </w:rPr>
-      </w:pPr>
-    </w:p>
-    <w:p>
-      <w:pPr>
-        <w:pStyle w:val="BodyText"/>
-        <w:rPr>
-          <w:rFonts w:eastAsiaTheme="minorEastAsia" w:cs="Arial"/>
-          <w:szCs w:val="24"/>
-          <w:lang w:val="en-GB"/>
-        </w:rPr>
-      </w:pPr>
-    </w:p>
-    <w:p>
-      <w:pPr>
-        <w:pStyle w:val="BodyText"/>
-        <w:rPr>
-          <w:rFonts w:eastAsiaTheme="minorEastAsia" w:cs="Arial"/>
-          <w:szCs w:val="24"/>
-          <w:lang w:val="en-GB"/>
-        </w:rPr>
-      </w:pPr>
-    </w:p>
-    <w:p>
-      <w:pPr>
-        <w:pStyle w:val="BodyText"/>
-        <w:rPr>
-          <w:rFonts w:eastAsiaTheme="minorEastAsia" w:cs="Arial"/>
-          <w:szCs w:val="24"/>
-          <w:lang w:val="en-GB"/>
-        </w:rPr>
-      </w:pPr>
-    </w:p>
-    <w:p>
-      <w:pPr>
-        <w:pStyle w:val="BodyText"/>
-        <w:rPr>
-          <w:rFonts w:eastAsiaTheme="minorEastAsia" w:cs="Arial"/>
-          <w:szCs w:val="24"/>
-          <w:lang w:val="en-GB"/>
         </w:rPr>
       </w:pPr>
     </w:p>
@@ -32382,7 +33619,6 @@
           <w:lang w:val="en-GB"/>
         </w:rPr>
       </w:pPr>
-      <w:proofErr w:type="spellStart"/>
       <w:proofErr w:type="gramStart"/>
       <w:r>
         <w:rPr>
@@ -32391,9 +33627,9 @@
           <w:color w:val="262626"/>
           <w:lang w:val="en-GB"/>
         </w:rPr>
-        <w:t>appinfra</w:t>
-      </w:r>
-      <w:proofErr w:type="spellEnd"/>
+        <w:t>appinfra :</w:t>
+      </w:r>
+      <w:proofErr w:type="gramEnd"/>
       <w:r>
         <w:rPr>
           <w:rFonts w:cs="Arial"/>
@@ -32401,35 +33637,15 @@
           <w:color w:val="262626"/>
           <w:lang w:val="en-GB"/>
         </w:rPr>
-        <w:t xml:space="preserve"> :</w:t>
-      </w:r>
-      <w:proofErr w:type="gramEnd"/>
-      <w:r>
-        <w:rPr>
-          <w:rFonts w:cs="Arial"/>
-          <w:b/>
-          <w:color w:val="262626"/>
-          <w:lang w:val="en-GB"/>
-        </w:rPr>
         <w:t xml:space="preserve"> </w:t>
       </w:r>
-      <w:proofErr w:type="spellStart"/>
       <w:r>
         <w:rPr>
           <w:rFonts w:cs="Arial"/>
           <w:color w:val="262626"/>
           <w:lang w:val="en-GB"/>
         </w:rPr>
-        <w:t>appinfra</w:t>
-      </w:r>
-      <w:proofErr w:type="spellEnd"/>
-      <w:r>
-        <w:rPr>
-          <w:rFonts w:cs="Arial"/>
-          <w:color w:val="262626"/>
-          <w:lang w:val="en-GB"/>
-        </w:rPr>
-        <w:t xml:space="preserve"> context.</w:t>
+        <w:t>appinfra context.</w:t>
       </w:r>
     </w:p>
     <w:p>
@@ -32521,7 +33737,6 @@
           <w:color w:val="262626"/>
           <w:lang w:val="en-GB"/>
         </w:rPr>
-        <w:lastRenderedPageBreak/>
         <w:t xml:space="preserve">For </w:t>
       </w:r>
       <w:proofErr w:type="gramStart"/>
@@ -32999,18 +34214,168 @@
       <w:pPr>
         <w:rPr>
           <w:rFonts w:cs="Arial"/>
-          <w:b/>
           <w:color w:val="262626"/>
           <w:lang w:val="en-GB"/>
         </w:rPr>
       </w:pPr>
-      <w:r>
+    </w:p>
+    <w:p>
+      <w:pPr>
         <w:rPr>
           <w:rFonts w:cs="Arial"/>
-          <w:b/>
           <w:color w:val="262626"/>
           <w:lang w:val="en-GB"/>
         </w:rPr>
+      </w:pPr>
+      <w:r>
+        <w:rPr>
+          <w:rFonts w:cs="Arial"/>
+          <w:color w:val="262626"/>
+          <w:lang w:val="en-GB"/>
+        </w:rPr>
+        <w:t xml:space="preserve">Download limit of the article can be configured from the Config.json and fetch the value using the AppConfiguration API’s. Below is the sample Config in </w:t>
+      </w:r>
+      <w:r>
+        <w:rPr>
+          <w:rFonts w:cs="Arial"/>
+          <w:color w:val="262626"/>
+          <w:lang w:val="en-GB"/>
+        </w:rPr>
+        <w:t>json:</w:t>
+      </w:r>
+    </w:p>
+    <w:p>
+      <w:pPr>
+        <w:rPr>
+          <w:rFonts w:cs="Arial"/>
+          <w:color w:val="262626"/>
+          <w:lang w:val="en-GB"/>
+        </w:rPr>
+      </w:pPr>
+    </w:p>
+    <w:p>
+      <w:pPr>
+        <w:rPr>
+          <w:rFonts w:cs="Arial"/>
+          <w:color w:val="262626"/>
+          <w:lang w:val="en-GB"/>
+        </w:rPr>
+      </w:pPr>
+      <w:r>
+        <w:rPr>
+          <w:rFonts w:cs="Arial"/>
+          <w:color w:val="262626"/>
+          <w:lang w:val="en-GB"/>
+        </w:rPr>
+        <w:t>"appinfra":{</w:t>
+      </w:r>
+    </w:p>
+    <w:p>
+      <w:pPr>
+        <w:rPr>
+          <w:rFonts w:cs="Arial"/>
+          <w:color w:val="262626"/>
+          <w:lang w:val="en-GB"/>
+        </w:rPr>
+      </w:pPr>
+      <w:r>
+        <w:rPr>
+          <w:rFonts w:cs="Arial"/>
+          <w:color w:val="262626"/>
+          <w:lang w:val="en-GB"/>
+        </w:rPr>
+        <w:t xml:space="preserve">       "contentLoader.limitSize":100</w:t>
+      </w:r>
+    </w:p>
+    <w:p>
+      <w:pPr>
+        <w:rPr>
+          <w:rFonts w:cs="Arial"/>
+          <w:color w:val="262626"/>
+          <w:lang w:val="en-GB"/>
+        </w:rPr>
+      </w:pPr>
+      <w:r>
+        <w:rPr>
+          <w:rFonts w:cs="Arial"/>
+          <w:color w:val="262626"/>
+          <w:lang w:val="en-GB"/>
+        </w:rPr>
+        <w:t xml:space="preserve">  }</w:t>
+      </w:r>
+    </w:p>
+    <w:p>
+      <w:pPr>
+        <w:rPr>
+          <w:rFonts w:cs="Arial"/>
+          <w:color w:val="262626"/>
+          <w:lang w:val="en-GB"/>
+        </w:rPr>
+      </w:pPr>
+    </w:p>
+    <w:p>
+      <w:pPr>
+        <w:autoSpaceDE w:val="0"/>
+        <w:autoSpaceDN w:val="0"/>
+        <w:spacing w:before="40" w:after="40"/>
+        <w:rPr>
+          <w:rFonts w:ascii="Calibri" w:hAnsi="Calibri"/>
+          <w:b/>
+        </w:rPr>
+      </w:pPr>
+      <w:r>
+        <w:rPr>
+          <w:rFonts w:cs="Arial"/>
+          <w:b/>
+          <w:color w:val="262626"/>
+          <w:lang w:val="en-GB"/>
+        </w:rPr>
+        <w:t xml:space="preserve">Note: </w:t>
+      </w:r>
+      <w:r>
+        <w:rPr>
+          <w:rFonts w:ascii="Lucida Grande" w:hAnsi="Lucida Grande" w:cs="Lucida Grande"/>
+          <w:b/>
+          <w:color w:val="000000"/>
+          <w:szCs w:val="24"/>
+        </w:rPr>
+        <w:t>Download limit should be greater than the number of contents if its BeardStyle type</w:t>
+      </w:r>
+    </w:p>
+    <w:p>
+      <w:pPr>
+        <w:rPr>
+          <w:rFonts w:cs="Arial"/>
+          <w:color w:val="262626"/>
+          <w:lang w:val="en-GB"/>
+        </w:rPr>
+      </w:pPr>
+    </w:p>
+    <w:p>
+      <w:pPr>
+        <w:rPr>
+          <w:rFonts w:cs="Arial"/>
+          <w:color w:val="262626"/>
+          <w:lang w:val="en-GB"/>
+        </w:rPr>
+      </w:pPr>
+    </w:p>
+    <w:p>
+      <w:pPr>
+        <w:rPr>
+          <w:rFonts w:cs="Arial"/>
+          <w:b/>
+          <w:color w:val="262626"/>
+          <w:lang w:val="en-GB"/>
+        </w:rPr>
+      </w:pPr>
+      <w:r>
+        <w:rPr>
+          <w:rFonts w:cs="Arial"/>
+          <w:b/>
+          <w:color w:val="262626"/>
+          <w:lang w:val="en-GB"/>
+        </w:rPr>
         <w:t>APIs:</w:t>
       </w:r>
     </w:p>
@@ -33042,7 +34407,6 @@
         </w:rPr>
         <w:t xml:space="preserve">Downloading </w:t>
       </w:r>
-      <w:proofErr w:type="gramStart"/>
       <w:r>
         <w:rPr>
           <w:rFonts w:cs="Arial"/>
@@ -33050,9 +34414,8 @@
           <w:color w:val="262626"/>
           <w:lang w:val="en-GB"/>
         </w:rPr>
-        <w:t>contents :</w:t>
-      </w:r>
-      <w:proofErr w:type="gramEnd"/>
+        <w:t>contents:</w:t>
+      </w:r>
     </w:p>
     <w:p>
       <w:pPr>
@@ -33183,44 +34546,6 @@
     </w:p>
     <w:p>
       <w:pPr>
-        <w:pStyle w:val="ListParagraph"/>
-        <w:rPr>
-          <w:rFonts w:cs="Arial"/>
-          <w:b/>
-          <w:color w:val="262626"/>
-          <w:lang w:val="en-GB"/>
-        </w:rPr>
-      </w:pPr>
-    </w:p>
-    <w:p>
-      <w:pPr>
-        <w:rPr>
-          <w:rFonts w:cs="Arial"/>
-          <w:color w:val="262626"/>
-          <w:lang w:val="en-GB"/>
-        </w:rPr>
-      </w:pPr>
-    </w:p>
-    <w:p>
-      <w:pPr>
-        <w:rPr>
-          <w:rFonts w:ascii="Menlo" w:hAnsi="Menlo" w:cs="Menlo"/>
-          <w:color w:val="3F6E74"/>
-          <w:lang w:val="en-GB"/>
-        </w:rPr>
-      </w:pPr>
-    </w:p>
-    <w:p>
-      <w:pPr>
-        <w:rPr>
-          <w:rFonts w:cs="Arial"/>
-          <w:color w:val="262626"/>
-          <w:lang w:val="en-GB"/>
-        </w:rPr>
-      </w:pPr>
-    </w:p>
-    <w:p>
-      <w:pPr>
         <w:rPr>
           <w:rFonts w:cs="Arial"/>
           <w:color w:val="262626"/>
@@ -33278,17 +34603,6 @@
         </w:rPr>
         <w:t xml:space="preserve"> and needs to call refresh if cached data is outdated.</w:t>
       </w:r>
-    </w:p>
-    <w:p>
-      <w:pPr>
-        <w:pStyle w:val="BodyText"/>
-        <w:rPr>
-          <w:rFonts w:eastAsiaTheme="minorEastAsia" w:cs="Arial"/>
-          <w:b/>
-          <w:szCs w:val="24"/>
-          <w:lang w:val="en-GB"/>
-        </w:rPr>
-      </w:pPr>
     </w:p>
     <w:p>
       <w:pPr>
@@ -33979,7 +35293,6 @@
           <w:szCs w:val="24"/>
           <w:lang w:val="en-GB"/>
         </w:rPr>
-        <w:lastRenderedPageBreak/>
         <w:t xml:space="preserve">    </w:t>
       </w:r>
       <w:proofErr w:type="gramStart"/>
@@ -34254,26 +35567,6 @@
           <w:lang w:val="en-GB"/>
         </w:rPr>
       </w:pPr>
-    </w:p>
-    <w:p>
-      <w:pPr>
-        <w:pStyle w:val="BodyText"/>
-        <w:rPr>
-          <w:rFonts w:eastAsiaTheme="minorEastAsia" w:cs="Arial"/>
-          <w:b/>
-          <w:szCs w:val="24"/>
-          <w:lang w:val="en-GB"/>
-        </w:rPr>
-      </w:pPr>
-      <w:r>
-        <w:rPr>
-          <w:rFonts w:eastAsiaTheme="minorEastAsia" w:cs="Arial"/>
-          <w:b/>
-          <w:szCs w:val="24"/>
-          <w:lang w:val="en-GB"/>
-        </w:rPr>
-        <w:t xml:space="preserve"> </w:t>
-      </w:r>
     </w:p>
     <w:p>
       <w:pPr>
@@ -34418,7 +35711,7 @@
         <w:noProof/>
         <w:sz w:val="20"/>
       </w:rPr>
-      <w:t>10</w:t>
+      <w:t>23</w:t>
     </w:r>
     <w:r>
       <w:rPr>
@@ -34467,7 +35760,7 @@
         <w:noProof/>
         <w:sz w:val="20"/>
       </w:rPr>
-      <w:t>23</w:t>
+      <w:t>24</w:t>
     </w:r>
     <w:r>
       <w:rPr>
@@ -38090,7 +39383,7 @@
 </file>
 
 <file path=customXml/itemProps1.xml><?xml version="1.0" encoding="utf-8"?>
-<ds:datastoreItem xmlns:ds="http://schemas.openxmlformats.org/officeDocument/2006/customXml" ds:itemID="{09BD0393-4909-46BF-9423-EEA0A7214646}">
+<ds:datastoreItem xmlns:ds="http://schemas.openxmlformats.org/officeDocument/2006/customXml" ds:itemID="{2BEE85D9-56E4-42C4-9A91-01E4F59FB002}">
   <ds:schemaRefs>
     <ds:schemaRef ds:uri="http://schemas.openxmlformats.org/officeDocument/2006/bibliography"/>
   </ds:schemaRefs>

</xml_diff>

<commit_message>
US11828 : updated integration document
</commit_message>
<xml_diff>
--- a/Documents/External/MobileAppInfra_PI16.5_Android_Integration_Guide 1.3.0.docx
+++ b/Documents/External/MobileAppInfra_PI16.5_Android_Integration_Guide 1.3.0.docx
@@ -5741,27 +5741,7 @@
           <w:sz w:val="24"/>
           <w:szCs w:val="24"/>
         </w:rPr>
-        <w:t xml:space="preserve">Keep this </w:t>
-      </w:r>
-      <w:proofErr w:type="spellStart"/>
-      <w:r>
-        <w:rPr>
-          <w:rFonts w:ascii="Arial" w:hAnsi="Arial" w:cs="Arial"/>
-          <w:color w:val="333333"/>
-          <w:sz w:val="24"/>
-          <w:szCs w:val="24"/>
-        </w:rPr>
-        <w:t>json</w:t>
-      </w:r>
-      <w:proofErr w:type="spellEnd"/>
-      <w:r>
-        <w:rPr>
-          <w:rFonts w:ascii="Arial" w:hAnsi="Arial" w:cs="Arial"/>
-          <w:color w:val="333333"/>
-          <w:sz w:val="24"/>
-          <w:szCs w:val="24"/>
-        </w:rPr>
-        <w:t xml:space="preserve"> file in Assets folder. Make sure SSL is “true” for secure HTTPS requests.</w:t>
+        <w:t>Keep this json file in Assets folder. Make sure SSL is “true” for secure HTTPS requests.</w:t>
       </w:r>
     </w:p>
     <w:p>
@@ -17946,22 +17926,8 @@
           <w:u w:color="0B5ED7"/>
         </w:rPr>
         <w:br/>
-        <w:t xml:space="preserve">    "</w:t>
-      </w:r>
-      <w:proofErr w:type="spellStart"/>
-      <w:r>
-        <w:rPr>
-          <w:bCs/>
-          <w:i/>
-          <w:iCs/>
-          <w:color w:val="000000"/>
-          <w:sz w:val="22"/>
-          <w:szCs w:val="22"/>
-          <w:u w:color="0B5ED7"/>
-        </w:rPr>
-        <w:t>micrositeId</w:t>
-      </w:r>
-      <w:proofErr w:type="spellEnd"/>
+        <w:t xml:space="preserve">    "micrositeId</w:t>
+      </w:r>
       <w:proofErr w:type="gramStart"/>
       <w:r>
         <w:rPr>
@@ -19886,6 +19852,484 @@
     </w:p>
     <w:p>
       <w:pPr>
+        <w:pStyle w:val="BodyText"/>
+        <w:rPr>
+          <w:rStyle w:val="NoneA"/>
+          <w:b/>
+          <w:bCs/>
+          <w:color w:val="000000"/>
+          <w:sz w:val="28"/>
+          <w:szCs w:val="28"/>
+          <w:u w:color="000000"/>
+        </w:rPr>
+      </w:pPr>
+    </w:p>
+    <w:p>
+      <w:pPr>
+        <w:pStyle w:val="Heading1"/>
+        <w:ind w:left="360" w:hanging="360"/>
+        <w:rPr>
+          <w:rFonts w:ascii="Times New Roman" w:hAnsi="Times New Roman"/>
+        </w:rPr>
+      </w:pPr>
+      <w:r>
+        <w:rPr>
+          <w:rStyle w:val="none0"/>
+          <w:sz w:val="22"/>
+          <w:szCs w:val="22"/>
+        </w:rPr>
+        <w:t>Service Discovery</w:t>
+      </w:r>
+    </w:p>
+    <w:p>
+      <w:pPr>
+        <w:pStyle w:val="BodyText"/>
+        <w:rPr>
+          <w:rFonts w:asciiTheme="majorHAnsi" w:eastAsiaTheme="minorHAnsi" w:hAnsiTheme="majorHAnsi" w:cstheme="majorHAnsi"/>
+          <w:sz w:val="28"/>
+          <w:szCs w:val="28"/>
+        </w:rPr>
+      </w:pPr>
+      <w:r>
+        <w:rPr>
+          <w:rStyle w:val="none0"/>
+          <w:rFonts w:asciiTheme="majorHAnsi" w:hAnsiTheme="majorHAnsi" w:cstheme="majorHAnsi"/>
+          <w:sz w:val="28"/>
+          <w:szCs w:val="28"/>
+          <w:lang w:val="de-DE"/>
+        </w:rPr>
+        <w:t xml:space="preserve">Service Discovery reduces the hard dependency between app and cloud services. The main idea is that the list of URLs that are to be used by an application is maintained server side, at the service discovery server. The app only has to download this list from </w:t>
+      </w:r>
+      <w:r>
+        <w:rPr>
+          <w:rStyle w:val="none0"/>
+          <w:rFonts w:asciiTheme="majorHAnsi" w:hAnsiTheme="majorHAnsi" w:cstheme="majorHAnsi"/>
+          <w:b/>
+          <w:bCs/>
+          <w:sz w:val="28"/>
+          <w:szCs w:val="28"/>
+          <w:lang w:val="de-DE"/>
+        </w:rPr>
+        <w:t>one single global location</w:t>
+      </w:r>
+      <w:r>
+        <w:rPr>
+          <w:rStyle w:val="none0"/>
+          <w:rFonts w:asciiTheme="majorHAnsi" w:hAnsiTheme="majorHAnsi" w:cstheme="majorHAnsi"/>
+          <w:sz w:val="28"/>
+          <w:szCs w:val="28"/>
+          <w:lang w:val="de-DE"/>
+        </w:rPr>
+        <w:t>, this list tells the app where all other cloud services can be found. It is the service discovery server's responsibility to ensure that the correct URLs are returned for the country and our language in which that app is being used. If cloud services are relocated, only the list at that service discovery server needs to be updated, no changes on app side are required. App Identity concept is required to execute Service Discovery and “</w:t>
+      </w:r>
+      <w:r>
+        <w:rPr>
+          <w:rStyle w:val="none0"/>
+          <w:rFonts w:asciiTheme="majorHAnsi" w:hAnsiTheme="majorHAnsi" w:cstheme="majorHAnsi"/>
+          <w:b/>
+          <w:bCs/>
+          <w:sz w:val="28"/>
+          <w:szCs w:val="28"/>
+          <w:lang w:val="de-DE"/>
+        </w:rPr>
+        <w:t>appIdentityConfig.json</w:t>
+      </w:r>
+      <w:r>
+        <w:rPr>
+          <w:rStyle w:val="none0"/>
+          <w:rFonts w:asciiTheme="majorHAnsi" w:hAnsiTheme="majorHAnsi" w:cstheme="majorHAnsi"/>
+          <w:sz w:val="28"/>
+          <w:szCs w:val="28"/>
+          <w:lang w:val="de-DE"/>
+        </w:rPr>
+        <w:t xml:space="preserve">“ file </w:t>
+      </w:r>
+      <w:r>
+        <w:rPr>
+          <w:rStyle w:val="none0"/>
+          <w:rFonts w:asciiTheme="majorHAnsi" w:hAnsiTheme="majorHAnsi" w:cstheme="majorHAnsi"/>
+          <w:b/>
+          <w:bCs/>
+          <w:sz w:val="28"/>
+          <w:szCs w:val="28"/>
+          <w:lang w:val="de-DE"/>
+        </w:rPr>
+        <w:t>must</w:t>
+      </w:r>
+      <w:r>
+        <w:rPr>
+          <w:rStyle w:val="none0"/>
+          <w:rFonts w:asciiTheme="majorHAnsi" w:hAnsiTheme="majorHAnsi" w:cstheme="majorHAnsi"/>
+          <w:sz w:val="28"/>
+          <w:szCs w:val="28"/>
+          <w:lang w:val="de-DE"/>
+        </w:rPr>
+        <w:t xml:space="preserve"> </w:t>
+      </w:r>
+      <w:r>
+        <w:rPr>
+          <w:rStyle w:val="none0"/>
+          <w:rFonts w:asciiTheme="majorHAnsi" w:hAnsiTheme="majorHAnsi" w:cstheme="majorHAnsi"/>
+          <w:b/>
+          <w:bCs/>
+          <w:sz w:val="28"/>
+          <w:szCs w:val="28"/>
+          <w:lang w:val="de-DE"/>
+        </w:rPr>
+        <w:t>be</w:t>
+      </w:r>
+      <w:r>
+        <w:rPr>
+          <w:rStyle w:val="none0"/>
+          <w:rFonts w:asciiTheme="majorHAnsi" w:hAnsiTheme="majorHAnsi" w:cstheme="majorHAnsi"/>
+          <w:sz w:val="28"/>
+          <w:szCs w:val="28"/>
+          <w:lang w:val="de-DE"/>
+        </w:rPr>
+        <w:t xml:space="preserve"> included in the vertical app. </w:t>
+      </w:r>
+      <w:r>
+        <w:rPr>
+          <w:rStyle w:val="none0"/>
+          <w:rFonts w:asciiTheme="majorHAnsi" w:hAnsiTheme="majorHAnsi" w:cstheme="majorHAnsi"/>
+          <w:color w:val="333333"/>
+          <w:sz w:val="28"/>
+          <w:szCs w:val="28"/>
+        </w:rPr>
+        <w:t xml:space="preserve">Keep </w:t>
+      </w:r>
+      <w:r>
+        <w:rPr>
+          <w:rStyle w:val="none0"/>
+          <w:rFonts w:asciiTheme="majorHAnsi" w:hAnsiTheme="majorHAnsi" w:cstheme="majorHAnsi"/>
+          <w:b/>
+          <w:bCs/>
+          <w:sz w:val="28"/>
+          <w:szCs w:val="28"/>
+          <w:lang w:val="de-DE"/>
+        </w:rPr>
+        <w:t>appIdentityConfig</w:t>
+      </w:r>
+      <w:r>
+        <w:rPr>
+          <w:rStyle w:val="none0"/>
+          <w:rFonts w:asciiTheme="majorHAnsi" w:hAnsiTheme="majorHAnsi" w:cstheme="majorHAnsi"/>
+          <w:b/>
+          <w:bCs/>
+          <w:color w:val="333333"/>
+          <w:sz w:val="28"/>
+          <w:szCs w:val="28"/>
+        </w:rPr>
+        <w:t>.json</w:t>
+      </w:r>
+      <w:r>
+        <w:rPr>
+          <w:rStyle w:val="none0"/>
+          <w:rFonts w:asciiTheme="majorHAnsi" w:hAnsiTheme="majorHAnsi" w:cstheme="majorHAnsi"/>
+          <w:color w:val="333333"/>
+          <w:sz w:val="28"/>
+          <w:szCs w:val="28"/>
+        </w:rPr>
+        <w:t xml:space="preserve"> file in the app bundle to set micrositeId, sector, state and serviceDiscoveryEnvironment. All 4 </w:t>
+      </w:r>
+      <w:r>
+        <w:rPr>
+          <w:rStyle w:val="none0"/>
+          <w:rFonts w:asciiTheme="majorHAnsi" w:hAnsiTheme="majorHAnsi" w:cstheme="majorHAnsi"/>
+          <w:color w:val="333333"/>
+          <w:sz w:val="28"/>
+          <w:szCs w:val="28"/>
+        </w:rPr>
+        <w:t xml:space="preserve">fields are mandatory (refer </w:t>
+      </w:r>
+      <w:r>
+        <w:rPr>
+          <w:rStyle w:val="none0"/>
+          <w:rFonts w:asciiTheme="majorHAnsi" w:hAnsiTheme="majorHAnsi" w:cstheme="majorHAnsi"/>
+          <w:color w:val="333333"/>
+          <w:sz w:val="28"/>
+          <w:szCs w:val="28"/>
+        </w:rPr>
+        <w:t xml:space="preserve">App Identity for more details). Two more apis added in which you can pass array of service ids and you will get the service urls as collection with key equal to service id and value corresponding to service url.The results are selected based on the users preferred language </w:t>
+      </w:r>
+      <w:r>
+        <w:rPr>
+          <w:rStyle w:val="none0"/>
+          <w:rFonts w:asciiTheme="majorHAnsi" w:hAnsiTheme="majorHAnsi" w:cstheme="majorHAnsi"/>
+          <w:color w:val="333333"/>
+          <w:sz w:val="28"/>
+          <w:szCs w:val="28"/>
+        </w:rPr>
+        <w:t>in case</w:t>
+      </w:r>
+      <w:r>
+        <w:rPr>
+          <w:rStyle w:val="none0"/>
+          <w:rFonts w:asciiTheme="majorHAnsi" w:hAnsiTheme="majorHAnsi" w:cstheme="majorHAnsi"/>
+          <w:color w:val="333333"/>
+          <w:sz w:val="28"/>
+          <w:szCs w:val="28"/>
+        </w:rPr>
+        <w:t xml:space="preserve"> there are multiple results from server. If the results match any of the user </w:t>
+      </w:r>
+      <w:r>
+        <w:rPr>
+          <w:rStyle w:val="none0"/>
+          <w:rFonts w:asciiTheme="majorHAnsi" w:hAnsiTheme="majorHAnsi" w:cstheme="majorHAnsi"/>
+          <w:color w:val="333333"/>
+          <w:sz w:val="28"/>
+          <w:szCs w:val="28"/>
+        </w:rPr>
+        <w:t>preferred</w:t>
+      </w:r>
+      <w:r>
+        <w:rPr>
+          <w:rStyle w:val="none0"/>
+          <w:rFonts w:asciiTheme="majorHAnsi" w:hAnsiTheme="majorHAnsi" w:cstheme="majorHAnsi"/>
+          <w:color w:val="333333"/>
+          <w:sz w:val="28"/>
+          <w:szCs w:val="28"/>
+        </w:rPr>
+        <w:t xml:space="preserve"> language it will take urls for the first locale from server</w:t>
+      </w:r>
+    </w:p>
+    <w:p>
+      <w:pPr>
+        <w:pStyle w:val="BodyText"/>
+      </w:pPr>
+      <w:r>
+        <w:rPr>
+          <w:sz w:val="22"/>
+          <w:szCs w:val="22"/>
+        </w:rPr>
+        <w:t> </w:t>
+      </w:r>
+    </w:p>
+    <w:p>
+      <w:pPr>
+        <w:pStyle w:val="BodyText"/>
+      </w:pPr>
+      <w:r>
+        <w:rPr>
+          <w:rStyle w:val="none0"/>
+          <w:b/>
+          <w:bCs/>
+          <w:sz w:val="22"/>
+          <w:szCs w:val="22"/>
+        </w:rPr>
+        <w:t>Use cases</w:t>
+      </w:r>
+    </w:p>
+    <w:p>
+      <w:pPr>
+        <w:pStyle w:val="BodyText"/>
+        <w:rPr>
+          <w:rStyle w:val="none0"/>
+          <w:rFonts w:asciiTheme="majorHAnsi" w:hAnsiTheme="majorHAnsi" w:cstheme="majorHAnsi"/>
+          <w:sz w:val="28"/>
+          <w:szCs w:val="28"/>
+        </w:rPr>
+      </w:pPr>
+      <w:r>
+        <w:rPr>
+          <w:rStyle w:val="none0"/>
+          <w:rFonts w:asciiTheme="majorHAnsi" w:hAnsiTheme="majorHAnsi" w:cstheme="majorHAnsi"/>
+          <w:sz w:val="28"/>
+          <w:szCs w:val="28"/>
+        </w:rPr>
+        <w:t>We</w:t>
+      </w:r>
+      <w:r>
+        <w:rPr>
+          <w:rStyle w:val="none0"/>
+          <w:rFonts w:asciiTheme="majorHAnsi" w:hAnsiTheme="majorHAnsi" w:cstheme="majorHAnsi"/>
+          <w:sz w:val="28"/>
+          <w:szCs w:val="28"/>
+        </w:rPr>
+        <w:t xml:space="preserve"> can use this component to Get Home Country Code, Set Home Country </w:t>
+      </w:r>
+      <w:r>
+        <w:rPr>
+          <w:rStyle w:val="none0"/>
+          <w:rFonts w:asciiTheme="majorHAnsi" w:hAnsiTheme="majorHAnsi" w:cstheme="majorHAnsi"/>
+          <w:sz w:val="28"/>
+          <w:szCs w:val="28"/>
+        </w:rPr>
+        <w:t>Code,</w:t>
+      </w:r>
+      <w:r>
+        <w:rPr>
+          <w:rStyle w:val="none0"/>
+          <w:rFonts w:asciiTheme="majorHAnsi" w:hAnsiTheme="majorHAnsi" w:cstheme="majorHAnsi"/>
+          <w:sz w:val="28"/>
+          <w:szCs w:val="28"/>
+        </w:rPr>
+        <w:t xml:space="preserve"> Get ServiceUrl /ServiceUrls </w:t>
+      </w:r>
+      <w:r>
+        <w:rPr>
+          <w:rStyle w:val="none0"/>
+          <w:rFonts w:asciiTheme="majorHAnsi" w:hAnsiTheme="majorHAnsi" w:cstheme="majorHAnsi"/>
+          <w:sz w:val="28"/>
+          <w:szCs w:val="28"/>
+        </w:rPr>
+        <w:t>with</w:t>
+      </w:r>
+      <w:r>
+        <w:rPr>
+          <w:rStyle w:val="none0"/>
+          <w:rFonts w:asciiTheme="majorHAnsi" w:hAnsiTheme="majorHAnsi" w:cstheme="majorHAnsi"/>
+          <w:sz w:val="28"/>
+          <w:szCs w:val="28"/>
+        </w:rPr>
+        <w:t xml:space="preserve"> Language Preference, Get ServiceUrl/ServiceUrls </w:t>
+      </w:r>
+      <w:r>
+        <w:rPr>
+          <w:rStyle w:val="none0"/>
+          <w:rFonts w:asciiTheme="majorHAnsi" w:hAnsiTheme="majorHAnsi" w:cstheme="majorHAnsi"/>
+          <w:sz w:val="28"/>
+          <w:szCs w:val="28"/>
+        </w:rPr>
+        <w:t>with</w:t>
+      </w:r>
+      <w:r>
+        <w:rPr>
+          <w:rStyle w:val="none0"/>
+          <w:rFonts w:asciiTheme="majorHAnsi" w:hAnsiTheme="majorHAnsi" w:cstheme="majorHAnsi"/>
+          <w:sz w:val="28"/>
+          <w:szCs w:val="28"/>
+        </w:rPr>
+        <w:t xml:space="preserve"> Country Preference, Get ServiceLocale </w:t>
+      </w:r>
+      <w:r>
+        <w:rPr>
+          <w:rStyle w:val="none0"/>
+          <w:rFonts w:asciiTheme="majorHAnsi" w:hAnsiTheme="majorHAnsi" w:cstheme="majorHAnsi"/>
+          <w:sz w:val="28"/>
+          <w:szCs w:val="28"/>
+        </w:rPr>
+        <w:t>with</w:t>
+      </w:r>
+      <w:r>
+        <w:rPr>
+          <w:rStyle w:val="none0"/>
+          <w:rFonts w:asciiTheme="majorHAnsi" w:hAnsiTheme="majorHAnsi" w:cstheme="majorHAnsi"/>
+          <w:sz w:val="28"/>
+          <w:szCs w:val="28"/>
+        </w:rPr>
+        <w:t xml:space="preserve"> Language Preference and Get ServiceLocale </w:t>
+      </w:r>
+      <w:r>
+        <w:rPr>
+          <w:rStyle w:val="none0"/>
+          <w:rFonts w:asciiTheme="majorHAnsi" w:hAnsiTheme="majorHAnsi" w:cstheme="majorHAnsi"/>
+          <w:sz w:val="28"/>
+          <w:szCs w:val="28"/>
+        </w:rPr>
+        <w:t>with</w:t>
+      </w:r>
+      <w:r>
+        <w:rPr>
+          <w:rStyle w:val="none0"/>
+          <w:rFonts w:asciiTheme="majorHAnsi" w:hAnsiTheme="majorHAnsi" w:cstheme="majorHAnsi"/>
+          <w:sz w:val="28"/>
+          <w:szCs w:val="28"/>
+        </w:rPr>
+        <w:t xml:space="preserve"> Country Preference.</w:t>
+      </w:r>
+    </w:p>
+    <w:p>
+      <w:pPr>
+        <w:pStyle w:val="BodyText"/>
+        <w:rPr>
+          <w:rStyle w:val="none0"/>
+          <w:sz w:val="22"/>
+          <w:szCs w:val="22"/>
+        </w:rPr>
+      </w:pPr>
+    </w:p>
+    <w:p>
+      <w:pPr>
+        <w:pStyle w:val="BodyText"/>
+        <w:rPr>
+          <w:rStyle w:val="none0"/>
+          <w:sz w:val="22"/>
+          <w:szCs w:val="22"/>
+        </w:rPr>
+      </w:pPr>
+    </w:p>
+    <w:p>
+      <w:pPr>
+        <w:pStyle w:val="BodyText"/>
+        <w:rPr>
+          <w:rStyle w:val="none0"/>
+          <w:sz w:val="22"/>
+          <w:szCs w:val="22"/>
+        </w:rPr>
+      </w:pPr>
+    </w:p>
+    <w:p>
+      <w:pPr>
+        <w:pStyle w:val="BodyText"/>
+        <w:rPr>
+          <w:rStyle w:val="none0"/>
+          <w:sz w:val="22"/>
+          <w:szCs w:val="22"/>
+        </w:rPr>
+      </w:pPr>
+    </w:p>
+    <w:p>
+      <w:pPr>
+        <w:pStyle w:val="BodyText"/>
+        <w:rPr>
+          <w:rStyle w:val="none0"/>
+          <w:sz w:val="22"/>
+          <w:szCs w:val="22"/>
+        </w:rPr>
+      </w:pPr>
+    </w:p>
+    <w:p>
+      <w:pPr>
+        <w:pStyle w:val="BodyText"/>
+        <w:rPr>
+          <w:rStyle w:val="none0"/>
+          <w:sz w:val="22"/>
+          <w:szCs w:val="22"/>
+        </w:rPr>
+      </w:pPr>
+    </w:p>
+    <w:p>
+      <w:pPr>
+        <w:pStyle w:val="BodyText"/>
+        <w:rPr>
+          <w:rStyle w:val="NoneA"/>
+          <w:b/>
+          <w:bCs/>
+          <w:color w:val="000000"/>
+          <w:sz w:val="28"/>
+          <w:szCs w:val="28"/>
+          <w:u w:color="000000"/>
+        </w:rPr>
+      </w:pPr>
+      <w:r>
+        <w:rPr>
+          <w:rStyle w:val="NoneA"/>
+          <w:b/>
+          <w:bCs/>
+          <w:color w:val="000000"/>
+          <w:sz w:val="28"/>
+          <w:szCs w:val="28"/>
+          <w:u w:color="000000"/>
+        </w:rPr>
+        <w:lastRenderedPageBreak/>
+        <w:t>API:</w:t>
+      </w:r>
+      <w:bookmarkStart w:id="31" w:name="_GoBack"/>
+      <w:bookmarkEnd w:id="31"/>
+    </w:p>
+    <w:p>
+      <w:pPr>
         <w:pStyle w:val="HTMLPreformatted"/>
         <w:numPr>
           <w:ilvl w:val="0"/>
@@ -20443,7 +20887,6 @@
           <w:bdr w:val="nil"/>
           <w:lang w:val="de-DE"/>
         </w:rPr>
-        <w:lastRenderedPageBreak/>
         <w:t>getServiceLocaleWithCountryPreference will get the URL’s from the response filtering with given ServiceID. The listener, OnGetServiceLocaleListener will get the results back.</w:t>
       </w:r>
     </w:p>
@@ -21097,7 +21540,6 @@
           <w:sz w:val="28"/>
           <w:szCs w:val="28"/>
         </w:rPr>
-        <w:lastRenderedPageBreak/>
         <w:t xml:space="preserve"> public </w:t>
       </w:r>
       <w:r>
@@ -21188,6 +21630,7 @@
           <w:sz w:val="28"/>
           <w:szCs w:val="28"/>
         </w:rPr>
+        <w:lastRenderedPageBreak/>
         <w:t xml:space="preserve"> public </w:t>
       </w:r>
       <w:r>
@@ -22053,7 +22496,20 @@
           <w:u w:color="0B5ED7"/>
           <w:lang w:val="de-DE"/>
         </w:rPr>
-        <w:t>The feature does not maintain and internal real time clock. Rather, the feature determines a time delta between the device local time and the independent accurate time source when the time is synchronized. When the current UTC time is requested, the UTC time is derived from the device local time plus the calculated delta. The feature automatically synchronizes the time at first instantiation, when a large local time change is detected, and every 24 hours</w:t>
+        <w:t xml:space="preserve">The feature does not maintain and internal real time clock. Rather, the feature determines a time delta between the device local time and the independent accurate time source when the time is synchronized. When the current UTC time is requested, the UTC time is derived </w:t>
+      </w:r>
+      <w:r>
+        <w:rPr>
+          <w:rFonts w:ascii="Calibri" w:eastAsia="Calibri" w:hAnsi="Calibri" w:cs="Calibri"/>
+          <w:bCs/>
+          <w:color w:val="000000"/>
+          <w:sz w:val="28"/>
+          <w:szCs w:val="28"/>
+          <w:u w:color="0B5ED7"/>
+          <w:lang w:val="de-DE"/>
+        </w:rPr>
+        <w:lastRenderedPageBreak/>
+        <w:t>from the device local time plus the calculated delta. The feature automatically synchronizes the time at first instantiation, when a large local time change is detected, and every 24 hours</w:t>
       </w:r>
     </w:p>
     <w:p>
@@ -22369,8 +22825,6 @@
         </w:rPr>
         <w:t>Note : Internet is required atleast for the first time to sync with the NTP server.</w:t>
       </w:r>
-      <w:bookmarkStart w:id="31" w:name="_GoBack"/>
-      <w:bookmarkEnd w:id="31"/>
     </w:p>
     <w:p>
       <w:pPr>
@@ -22787,6 +23241,16 @@
           <w:szCs w:val="27"/>
         </w:rPr>
         <w:br/>
+        <w:t xml:space="preserve">    </w:t>
+      </w:r>
+      <w:r>
+        <w:rPr>
+          <w:rFonts w:ascii="Courier New" w:hAnsi="Courier New" w:cs="Courier New"/>
+          <w:color w:val="9876AA"/>
+          <w:sz w:val="27"/>
+          <w:szCs w:val="27"/>
+        </w:rPr>
+        <w:t>"Production"</w:t>
       </w:r>
       <w:r>
         <w:rPr>
@@ -22795,8 +23259,63 @@
           <w:sz w:val="27"/>
           <w:szCs w:val="27"/>
         </w:rPr>
-        <w:lastRenderedPageBreak/>
-        <w:t xml:space="preserve">    </w:t>
+        <w:t xml:space="preserve">: </w:t>
+      </w:r>
+      <w:r>
+        <w:rPr>
+          <w:rFonts w:ascii="Courier New" w:hAnsi="Courier New" w:cs="Courier New"/>
+          <w:color w:val="6A8759"/>
+          <w:sz w:val="27"/>
+          <w:szCs w:val="27"/>
+        </w:rPr>
+        <w:t>"mz6tg5rqrg4hjj3wfxfd92kjapsrdhy3"</w:t>
+      </w:r>
+      <w:r>
+        <w:rPr>
+          <w:rFonts w:ascii="Courier New" w:hAnsi="Courier New" w:cs="Courier New"/>
+          <w:color w:val="6A8759"/>
+          <w:sz w:val="27"/>
+          <w:szCs w:val="27"/>
+        </w:rPr>
+        <w:br/>
+      </w:r>
+      <w:r>
+        <w:rPr>
+          <w:rFonts w:ascii="Courier New" w:hAnsi="Courier New" w:cs="Courier New"/>
+          <w:color w:val="6A8759"/>
+          <w:sz w:val="27"/>
+          <w:szCs w:val="27"/>
+        </w:rPr>
+        <w:br/>
+        <w:t xml:space="preserve">  </w:t>
+      </w:r>
+      <w:r>
+        <w:rPr>
+          <w:rFonts w:ascii="Courier New" w:hAnsi="Courier New" w:cs="Courier New"/>
+          <w:color w:val="A9B7C6"/>
+          <w:sz w:val="27"/>
+          <w:szCs w:val="27"/>
+        </w:rPr>
+        <w:t>}</w:t>
+      </w:r>
+      <w:r>
+        <w:rPr>
+          <w:rFonts w:ascii="Courier New" w:hAnsi="Courier New" w:cs="Courier New"/>
+          <w:color w:val="CC7832"/>
+          <w:sz w:val="27"/>
+          <w:szCs w:val="27"/>
+        </w:rPr>
+        <w:t>,</w:t>
+      </w:r>
+      <w:r>
+        <w:rPr>
+          <w:rFonts w:ascii="Courier New" w:hAnsi="Courier New" w:cs="Courier New"/>
+          <w:color w:val="CC7832"/>
+          <w:sz w:val="27"/>
+          <w:szCs w:val="27"/>
+        </w:rPr>
+        <w:br/>
+        <w:t xml:space="preserve">  </w:t>
       </w:r>
       <w:r>
         <w:rPr>
@@ -22805,7 +23324,7 @@
           <w:sz w:val="27"/>
           <w:szCs w:val="27"/>
         </w:rPr>
-        <w:t>"Production"</w:t>
+        <w:t>"AI"</w:t>
       </w:r>
       <w:r>
         <w:rPr>
@@ -22819,11 +23338,180 @@
       <w:r>
         <w:rPr>
           <w:rFonts w:ascii="Courier New" w:hAnsi="Courier New" w:cs="Courier New"/>
+          <w:color w:val="A9B7C6"/>
+          <w:sz w:val="27"/>
+          <w:szCs w:val="27"/>
+        </w:rPr>
+        <w:t>{</w:t>
+      </w:r>
+      <w:r>
+        <w:rPr>
+          <w:rFonts w:ascii="Courier New" w:hAnsi="Courier New" w:cs="Courier New"/>
+          <w:color w:val="A9B7C6"/>
+          <w:sz w:val="27"/>
+          <w:szCs w:val="27"/>
+        </w:rPr>
+        <w:br/>
+        <w:t xml:space="preserve">    </w:t>
+      </w:r>
+      <w:r>
+        <w:rPr>
+          <w:rFonts w:ascii="Courier New" w:hAnsi="Courier New" w:cs="Courier New"/>
+          <w:color w:val="9876AA"/>
+          <w:sz w:val="27"/>
+          <w:szCs w:val="27"/>
+        </w:rPr>
+        <w:t>"</w:t>
+      </w:r>
+      <w:proofErr w:type="spellStart"/>
+      <w:r>
+        <w:rPr>
+          <w:rFonts w:ascii="Courier New" w:hAnsi="Courier New" w:cs="Courier New"/>
+          <w:color w:val="9876AA"/>
+          <w:sz w:val="27"/>
+          <w:szCs w:val="27"/>
+        </w:rPr>
+        <w:t>MicrositeID</w:t>
+      </w:r>
+      <w:proofErr w:type="spellEnd"/>
+      <w:r>
+        <w:rPr>
+          <w:rFonts w:ascii="Courier New" w:hAnsi="Courier New" w:cs="Courier New"/>
+          <w:color w:val="9876AA"/>
+          <w:sz w:val="27"/>
+          <w:szCs w:val="27"/>
+        </w:rPr>
+        <w:t>"</w:t>
+      </w:r>
+      <w:r>
+        <w:rPr>
+          <w:rFonts w:ascii="Courier New" w:hAnsi="Courier New" w:cs="Courier New"/>
+          <w:color w:val="CC7832"/>
+          <w:sz w:val="27"/>
+          <w:szCs w:val="27"/>
+        </w:rPr>
+        <w:t xml:space="preserve">: </w:t>
+      </w:r>
+      <w:r>
+        <w:rPr>
+          <w:rFonts w:ascii="Courier New" w:hAnsi="Courier New" w:cs="Courier New"/>
+          <w:color w:val="A9B7C6"/>
+          <w:sz w:val="27"/>
+          <w:szCs w:val="27"/>
+        </w:rPr>
+        <w:t>7750</w:t>
+      </w:r>
+      <w:r>
+        <w:rPr>
+          <w:rFonts w:ascii="Courier New" w:hAnsi="Courier New" w:cs="Courier New"/>
+          <w:color w:val="CC7832"/>
+          <w:sz w:val="27"/>
+          <w:szCs w:val="27"/>
+        </w:rPr>
+        <w:t>,</w:t>
+      </w:r>
+      <w:r>
+        <w:rPr>
+          <w:rFonts w:ascii="Courier New" w:hAnsi="Courier New" w:cs="Courier New"/>
+          <w:color w:val="CC7832"/>
+          <w:sz w:val="27"/>
+          <w:szCs w:val="27"/>
+        </w:rPr>
+        <w:br/>
+        <w:t xml:space="preserve">    </w:t>
+      </w:r>
+      <w:r>
+        <w:rPr>
+          <w:rFonts w:ascii="Courier New" w:hAnsi="Courier New" w:cs="Courier New"/>
+          <w:color w:val="9876AA"/>
+          <w:sz w:val="27"/>
+          <w:szCs w:val="27"/>
+        </w:rPr>
+        <w:t>"</w:t>
+      </w:r>
+      <w:proofErr w:type="spellStart"/>
+      <w:r>
+        <w:rPr>
+          <w:rFonts w:ascii="Courier New" w:hAnsi="Courier New" w:cs="Courier New"/>
+          <w:color w:val="9876AA"/>
+          <w:sz w:val="27"/>
+          <w:szCs w:val="27"/>
+        </w:rPr>
+        <w:t>RegistrationEnvironment</w:t>
+      </w:r>
+      <w:proofErr w:type="spellEnd"/>
+      <w:r>
+        <w:rPr>
+          <w:rFonts w:ascii="Courier New" w:hAnsi="Courier New" w:cs="Courier New"/>
+          <w:color w:val="9876AA"/>
+          <w:sz w:val="27"/>
+          <w:szCs w:val="27"/>
+        </w:rPr>
+        <w:t>"</w:t>
+      </w:r>
+      <w:r>
+        <w:rPr>
+          <w:rFonts w:ascii="Courier New" w:hAnsi="Courier New" w:cs="Courier New"/>
+          <w:color w:val="CC7832"/>
+          <w:sz w:val="27"/>
+          <w:szCs w:val="27"/>
+        </w:rPr>
+        <w:t xml:space="preserve">: </w:t>
+      </w:r>
+      <w:r>
+        <w:rPr>
+          <w:rFonts w:ascii="Courier New" w:hAnsi="Courier New" w:cs="Courier New"/>
           <w:color w:val="6A8759"/>
           <w:sz w:val="27"/>
           <w:szCs w:val="27"/>
         </w:rPr>
-        <w:t>"mz6tg5rqrg4hjj3wfxfd92kjapsrdhy3"</w:t>
+        <w:t>"Staging"</w:t>
+      </w:r>
+      <w:r>
+        <w:rPr>
+          <w:rFonts w:ascii="Courier New" w:hAnsi="Courier New" w:cs="Courier New"/>
+          <w:color w:val="CC7832"/>
+          <w:sz w:val="27"/>
+          <w:szCs w:val="27"/>
+        </w:rPr>
+        <w:t>,</w:t>
+      </w:r>
+      <w:r>
+        <w:rPr>
+          <w:rFonts w:ascii="Courier New" w:hAnsi="Courier New" w:cs="Courier New"/>
+          <w:color w:val="CC7832"/>
+          <w:sz w:val="27"/>
+          <w:szCs w:val="27"/>
+        </w:rPr>
+        <w:br/>
+        <w:t xml:space="preserve">    </w:t>
+      </w:r>
+      <w:r>
+        <w:rPr>
+          <w:rFonts w:ascii="Courier New" w:hAnsi="Courier New" w:cs="Courier New"/>
+          <w:color w:val="9876AA"/>
+          <w:sz w:val="27"/>
+          <w:szCs w:val="27"/>
+        </w:rPr>
+        <w:t>"NL"</w:t>
+      </w:r>
+      <w:r>
+        <w:rPr>
+          <w:rFonts w:ascii="Courier New" w:hAnsi="Courier New" w:cs="Courier New"/>
+          <w:color w:val="CC7832"/>
+          <w:sz w:val="27"/>
+          <w:szCs w:val="27"/>
+        </w:rPr>
+        <w:t xml:space="preserve">: </w:t>
+      </w:r>
+      <w:r>
+        <w:rPr>
+          <w:rFonts w:ascii="Courier New" w:hAnsi="Courier New" w:cs="Courier New"/>
+          <w:color w:val="A9B7C6"/>
+          <w:sz w:val="27"/>
+          <w:szCs w:val="27"/>
+        </w:rPr>
+        <w:t>[</w:t>
       </w:r>
       <w:r>
         <w:rPr>
@@ -22832,8 +23520,9 @@
           <w:sz w:val="27"/>
           <w:szCs w:val="27"/>
         </w:rPr>
-        <w:br/>
-      </w:r>
+        <w:t>"</w:t>
+      </w:r>
+      <w:proofErr w:type="spellStart"/>
       <w:r>
         <w:rPr>
           <w:rFonts w:ascii="Courier New" w:hAnsi="Courier New" w:cs="Courier New"/>
@@ -22841,8 +23530,55 @@
           <w:sz w:val="27"/>
           <w:szCs w:val="27"/>
         </w:rPr>
-        <w:br/>
-        <w:t xml:space="preserve">  </w:t>
+        <w:t>googleplus</w:t>
+      </w:r>
+      <w:proofErr w:type="spellEnd"/>
+      <w:r>
+        <w:rPr>
+          <w:rFonts w:ascii="Courier New" w:hAnsi="Courier New" w:cs="Courier New"/>
+          <w:color w:val="6A8759"/>
+          <w:sz w:val="27"/>
+          <w:szCs w:val="27"/>
+        </w:rPr>
+        <w:t>"</w:t>
+      </w:r>
+      <w:r>
+        <w:rPr>
+          <w:rFonts w:ascii="Courier New" w:hAnsi="Courier New" w:cs="Courier New"/>
+          <w:color w:val="CC7832"/>
+          <w:sz w:val="27"/>
+          <w:szCs w:val="27"/>
+        </w:rPr>
+        <w:t xml:space="preserve">, </w:t>
+      </w:r>
+      <w:r>
+        <w:rPr>
+          <w:rFonts w:ascii="Courier New" w:hAnsi="Courier New" w:cs="Courier New"/>
+          <w:color w:val="6A8759"/>
+          <w:sz w:val="27"/>
+          <w:szCs w:val="27"/>
+        </w:rPr>
+        <w:t>"</w:t>
+      </w:r>
+      <w:proofErr w:type="spellStart"/>
+      <w:r>
+        <w:rPr>
+          <w:rFonts w:ascii="Courier New" w:hAnsi="Courier New" w:cs="Courier New"/>
+          <w:color w:val="6A8759"/>
+          <w:sz w:val="27"/>
+          <w:szCs w:val="27"/>
+        </w:rPr>
+        <w:t>facebook</w:t>
+      </w:r>
+      <w:proofErr w:type="spellEnd"/>
+      <w:r>
+        <w:rPr>
+          <w:rFonts w:ascii="Courier New" w:hAnsi="Courier New" w:cs="Courier New"/>
+          <w:color w:val="6A8759"/>
+          <w:sz w:val="27"/>
+          <w:szCs w:val="27"/>
+        </w:rPr>
+        <w:t xml:space="preserve">"  </w:t>
       </w:r>
       <w:r>
         <w:rPr>
@@ -22851,7 +23587,7 @@
           <w:sz w:val="27"/>
           <w:szCs w:val="27"/>
         </w:rPr>
-        <w:t>}</w:t>
+        <w:t>]</w:t>
       </w:r>
       <w:r>
         <w:rPr>
@@ -22870,7 +23606,7 @@
           <w:szCs w:val="27"/>
         </w:rPr>
         <w:br/>
-        <w:t xml:space="preserve">  </w:t>
+        <w:t xml:space="preserve">    </w:t>
       </w:r>
       <w:r>
         <w:rPr>
@@ -22879,7 +23615,7 @@
           <w:sz w:val="27"/>
           <w:szCs w:val="27"/>
         </w:rPr>
-        <w:t>"AI"</w:t>
+        <w:t>"US"</w:t>
       </w:r>
       <w:r>
         <w:rPr>
@@ -22897,7 +23633,74 @@
           <w:sz w:val="27"/>
           <w:szCs w:val="27"/>
         </w:rPr>
-        <w:t>{</w:t>
+        <w:t>[</w:t>
+      </w:r>
+      <w:r>
+        <w:rPr>
+          <w:rFonts w:ascii="Courier New" w:hAnsi="Courier New" w:cs="Courier New"/>
+          <w:color w:val="6A8759"/>
+          <w:sz w:val="27"/>
+          <w:szCs w:val="27"/>
+        </w:rPr>
+        <w:t>"</w:t>
+      </w:r>
+      <w:proofErr w:type="spellStart"/>
+      <w:r>
+        <w:rPr>
+          <w:rFonts w:ascii="Courier New" w:hAnsi="Courier New" w:cs="Courier New"/>
+          <w:color w:val="6A8759"/>
+          <w:sz w:val="27"/>
+          <w:szCs w:val="27"/>
+        </w:rPr>
+        <w:t>facebook</w:t>
+      </w:r>
+      <w:proofErr w:type="spellEnd"/>
+      <w:r>
+        <w:rPr>
+          <w:rFonts w:ascii="Courier New" w:hAnsi="Courier New" w:cs="Courier New"/>
+          <w:color w:val="6A8759"/>
+          <w:sz w:val="27"/>
+          <w:szCs w:val="27"/>
+        </w:rPr>
+        <w:t>"</w:t>
+      </w:r>
+      <w:r>
+        <w:rPr>
+          <w:rFonts w:ascii="Courier New" w:hAnsi="Courier New" w:cs="Courier New"/>
+          <w:color w:val="CC7832"/>
+          <w:sz w:val="27"/>
+          <w:szCs w:val="27"/>
+        </w:rPr>
+        <w:t>,</w:t>
+      </w:r>
+      <w:r>
+        <w:rPr>
+          <w:rFonts w:ascii="Courier New" w:hAnsi="Courier New" w:cs="Courier New"/>
+          <w:color w:val="6A8759"/>
+          <w:sz w:val="27"/>
+          <w:szCs w:val="27"/>
+        </w:rPr>
+        <w:t>"</w:t>
+      </w:r>
+      <w:proofErr w:type="spellStart"/>
+      <w:r>
+        <w:rPr>
+          <w:rFonts w:ascii="Courier New" w:hAnsi="Courier New" w:cs="Courier New"/>
+          <w:color w:val="6A8759"/>
+          <w:sz w:val="27"/>
+          <w:szCs w:val="27"/>
+        </w:rPr>
+        <w:t>googleplus</w:t>
+      </w:r>
+      <w:proofErr w:type="spellEnd"/>
+      <w:r>
+        <w:rPr>
+          <w:rFonts w:ascii="Courier New" w:hAnsi="Courier New" w:cs="Courier New"/>
+          <w:color w:val="6A8759"/>
+          <w:sz w:val="27"/>
+          <w:szCs w:val="27"/>
+        </w:rPr>
+        <w:t xml:space="preserve">" </w:t>
       </w:r>
       <w:r>
         <w:rPr>
@@ -22906,37 +23709,7 @@
           <w:sz w:val="27"/>
           <w:szCs w:val="27"/>
         </w:rPr>
-        <w:br/>
-        <w:t xml:space="preserve">    </w:t>
-      </w:r>
-      <w:r>
-        <w:rPr>
-          <w:rFonts w:ascii="Courier New" w:hAnsi="Courier New" w:cs="Courier New"/>
-          <w:color w:val="9876AA"/>
-          <w:sz w:val="27"/>
-          <w:szCs w:val="27"/>
-        </w:rPr>
-        <w:t>"</w:t>
-      </w:r>
-      <w:proofErr w:type="spellStart"/>
-      <w:r>
-        <w:rPr>
-          <w:rFonts w:ascii="Courier New" w:hAnsi="Courier New" w:cs="Courier New"/>
-          <w:color w:val="9876AA"/>
-          <w:sz w:val="27"/>
-          <w:szCs w:val="27"/>
-        </w:rPr>
-        <w:t>MicrositeID</w:t>
-      </w:r>
-      <w:proofErr w:type="spellEnd"/>
-      <w:r>
-        <w:rPr>
-          <w:rFonts w:ascii="Courier New" w:hAnsi="Courier New" w:cs="Courier New"/>
-          <w:color w:val="9876AA"/>
-          <w:sz w:val="27"/>
-          <w:szCs w:val="27"/>
-        </w:rPr>
-        <w:t>"</w:t>
+        <w:t>]</w:t>
       </w:r>
       <w:r>
         <w:rPr>
@@ -22945,16 +23718,7 @@
           <w:sz w:val="27"/>
           <w:szCs w:val="27"/>
         </w:rPr>
-        <w:t xml:space="preserve">: </w:t>
-      </w:r>
-      <w:r>
-        <w:rPr>
-          <w:rFonts w:ascii="Courier New" w:hAnsi="Courier New" w:cs="Courier New"/>
-          <w:color w:val="A9B7C6"/>
-          <w:sz w:val="27"/>
-          <w:szCs w:val="27"/>
-        </w:rPr>
-        <w:t>7750</w:t>
+        <w:t>,</w:t>
       </w:r>
       <w:r>
         <w:rPr>
@@ -22963,7 +23727,7 @@
           <w:sz w:val="27"/>
           <w:szCs w:val="27"/>
         </w:rPr>
-        <w:t>,</w:t>
+        <w:br/>
       </w:r>
       <w:r>
         <w:rPr>
@@ -22972,317 +23736,7 @@
           <w:sz w:val="27"/>
           <w:szCs w:val="27"/>
         </w:rPr>
-        <w:br/>
-        <w:t xml:space="preserve">    </w:t>
-      </w:r>
-      <w:r>
-        <w:rPr>
-          <w:rFonts w:ascii="Courier New" w:hAnsi="Courier New" w:cs="Courier New"/>
-          <w:color w:val="9876AA"/>
-          <w:sz w:val="27"/>
-          <w:szCs w:val="27"/>
-        </w:rPr>
-        <w:t>"</w:t>
-      </w:r>
-      <w:proofErr w:type="spellStart"/>
-      <w:r>
-        <w:rPr>
-          <w:rFonts w:ascii="Courier New" w:hAnsi="Courier New" w:cs="Courier New"/>
-          <w:color w:val="9876AA"/>
-          <w:sz w:val="27"/>
-          <w:szCs w:val="27"/>
-        </w:rPr>
-        <w:t>RegistrationEnvironment</w:t>
-      </w:r>
-      <w:proofErr w:type="spellEnd"/>
-      <w:r>
-        <w:rPr>
-          <w:rFonts w:ascii="Courier New" w:hAnsi="Courier New" w:cs="Courier New"/>
-          <w:color w:val="9876AA"/>
-          <w:sz w:val="27"/>
-          <w:szCs w:val="27"/>
-        </w:rPr>
-        <w:t>"</w:t>
-      </w:r>
-      <w:r>
-        <w:rPr>
-          <w:rFonts w:ascii="Courier New" w:hAnsi="Courier New" w:cs="Courier New"/>
-          <w:color w:val="CC7832"/>
-          <w:sz w:val="27"/>
-          <w:szCs w:val="27"/>
-        </w:rPr>
-        <w:t xml:space="preserve">: </w:t>
-      </w:r>
-      <w:r>
-        <w:rPr>
-          <w:rFonts w:ascii="Courier New" w:hAnsi="Courier New" w:cs="Courier New"/>
-          <w:color w:val="6A8759"/>
-          <w:sz w:val="27"/>
-          <w:szCs w:val="27"/>
-        </w:rPr>
-        <w:t>"Staging"</w:t>
-      </w:r>
-      <w:r>
-        <w:rPr>
-          <w:rFonts w:ascii="Courier New" w:hAnsi="Courier New" w:cs="Courier New"/>
-          <w:color w:val="CC7832"/>
-          <w:sz w:val="27"/>
-          <w:szCs w:val="27"/>
-        </w:rPr>
-        <w:t>,</w:t>
-      </w:r>
-      <w:r>
-        <w:rPr>
-          <w:rFonts w:ascii="Courier New" w:hAnsi="Courier New" w:cs="Courier New"/>
-          <w:color w:val="CC7832"/>
-          <w:sz w:val="27"/>
-          <w:szCs w:val="27"/>
-        </w:rPr>
-        <w:br/>
-        <w:t xml:space="preserve">    </w:t>
-      </w:r>
-      <w:r>
-        <w:rPr>
-          <w:rFonts w:ascii="Courier New" w:hAnsi="Courier New" w:cs="Courier New"/>
-          <w:color w:val="9876AA"/>
-          <w:sz w:val="27"/>
-          <w:szCs w:val="27"/>
-        </w:rPr>
-        <w:t>"NL"</w:t>
-      </w:r>
-      <w:r>
-        <w:rPr>
-          <w:rFonts w:ascii="Courier New" w:hAnsi="Courier New" w:cs="Courier New"/>
-          <w:color w:val="CC7832"/>
-          <w:sz w:val="27"/>
-          <w:szCs w:val="27"/>
-        </w:rPr>
-        <w:t xml:space="preserve">: </w:t>
-      </w:r>
-      <w:r>
-        <w:rPr>
-          <w:rFonts w:ascii="Courier New" w:hAnsi="Courier New" w:cs="Courier New"/>
-          <w:color w:val="A9B7C6"/>
-          <w:sz w:val="27"/>
-          <w:szCs w:val="27"/>
-        </w:rPr>
-        <w:t>[</w:t>
-      </w:r>
-      <w:r>
-        <w:rPr>
-          <w:rFonts w:ascii="Courier New" w:hAnsi="Courier New" w:cs="Courier New"/>
-          <w:color w:val="6A8759"/>
-          <w:sz w:val="27"/>
-          <w:szCs w:val="27"/>
-        </w:rPr>
-        <w:t>"</w:t>
-      </w:r>
-      <w:proofErr w:type="spellStart"/>
-      <w:r>
-        <w:rPr>
-          <w:rFonts w:ascii="Courier New" w:hAnsi="Courier New" w:cs="Courier New"/>
-          <w:color w:val="6A8759"/>
-          <w:sz w:val="27"/>
-          <w:szCs w:val="27"/>
-        </w:rPr>
-        <w:t>googleplus</w:t>
-      </w:r>
-      <w:proofErr w:type="spellEnd"/>
-      <w:r>
-        <w:rPr>
-          <w:rFonts w:ascii="Courier New" w:hAnsi="Courier New" w:cs="Courier New"/>
-          <w:color w:val="6A8759"/>
-          <w:sz w:val="27"/>
-          <w:szCs w:val="27"/>
-        </w:rPr>
-        <w:t>"</w:t>
-      </w:r>
-      <w:r>
-        <w:rPr>
-          <w:rFonts w:ascii="Courier New" w:hAnsi="Courier New" w:cs="Courier New"/>
-          <w:color w:val="CC7832"/>
-          <w:sz w:val="27"/>
-          <w:szCs w:val="27"/>
-        </w:rPr>
-        <w:t xml:space="preserve">, </w:t>
-      </w:r>
-      <w:r>
-        <w:rPr>
-          <w:rFonts w:ascii="Courier New" w:hAnsi="Courier New" w:cs="Courier New"/>
-          <w:color w:val="6A8759"/>
-          <w:sz w:val="27"/>
-          <w:szCs w:val="27"/>
-        </w:rPr>
-        <w:t>"</w:t>
-      </w:r>
-      <w:proofErr w:type="spellStart"/>
-      <w:r>
-        <w:rPr>
-          <w:rFonts w:ascii="Courier New" w:hAnsi="Courier New" w:cs="Courier New"/>
-          <w:color w:val="6A8759"/>
-          <w:sz w:val="27"/>
-          <w:szCs w:val="27"/>
-        </w:rPr>
-        <w:t>facebook</w:t>
-      </w:r>
-      <w:proofErr w:type="spellEnd"/>
-      <w:r>
-        <w:rPr>
-          <w:rFonts w:ascii="Courier New" w:hAnsi="Courier New" w:cs="Courier New"/>
-          <w:color w:val="6A8759"/>
-          <w:sz w:val="27"/>
-          <w:szCs w:val="27"/>
-        </w:rPr>
-        <w:t xml:space="preserve">"  </w:t>
-      </w:r>
-      <w:r>
-        <w:rPr>
-          <w:rFonts w:ascii="Courier New" w:hAnsi="Courier New" w:cs="Courier New"/>
-          <w:color w:val="A9B7C6"/>
-          <w:sz w:val="27"/>
-          <w:szCs w:val="27"/>
-        </w:rPr>
-        <w:t>]</w:t>
-      </w:r>
-      <w:r>
-        <w:rPr>
-          <w:rFonts w:ascii="Courier New" w:hAnsi="Courier New" w:cs="Courier New"/>
-          <w:color w:val="CC7832"/>
-          <w:sz w:val="27"/>
-          <w:szCs w:val="27"/>
-        </w:rPr>
-        <w:t>,</w:t>
-      </w:r>
-      <w:r>
-        <w:rPr>
-          <w:rFonts w:ascii="Courier New" w:hAnsi="Courier New" w:cs="Courier New"/>
-          <w:color w:val="CC7832"/>
-          <w:sz w:val="27"/>
-          <w:szCs w:val="27"/>
-        </w:rPr>
-        <w:br/>
-        <w:t xml:space="preserve">    </w:t>
-      </w:r>
-      <w:r>
-        <w:rPr>
-          <w:rFonts w:ascii="Courier New" w:hAnsi="Courier New" w:cs="Courier New"/>
-          <w:color w:val="9876AA"/>
-          <w:sz w:val="27"/>
-          <w:szCs w:val="27"/>
-        </w:rPr>
-        <w:t>"US"</w:t>
-      </w:r>
-      <w:r>
-        <w:rPr>
-          <w:rFonts w:ascii="Courier New" w:hAnsi="Courier New" w:cs="Courier New"/>
-          <w:color w:val="CC7832"/>
-          <w:sz w:val="27"/>
-          <w:szCs w:val="27"/>
-        </w:rPr>
-        <w:t xml:space="preserve">: </w:t>
-      </w:r>
-      <w:r>
-        <w:rPr>
-          <w:rFonts w:ascii="Courier New" w:hAnsi="Courier New" w:cs="Courier New"/>
-          <w:color w:val="A9B7C6"/>
-          <w:sz w:val="27"/>
-          <w:szCs w:val="27"/>
-        </w:rPr>
-        <w:t>[</w:t>
-      </w:r>
-      <w:r>
-        <w:rPr>
-          <w:rFonts w:ascii="Courier New" w:hAnsi="Courier New" w:cs="Courier New"/>
-          <w:color w:val="6A8759"/>
-          <w:sz w:val="27"/>
-          <w:szCs w:val="27"/>
-        </w:rPr>
-        <w:t>"</w:t>
-      </w:r>
-      <w:proofErr w:type="spellStart"/>
-      <w:r>
-        <w:rPr>
-          <w:rFonts w:ascii="Courier New" w:hAnsi="Courier New" w:cs="Courier New"/>
-          <w:color w:val="6A8759"/>
-          <w:sz w:val="27"/>
-          <w:szCs w:val="27"/>
-        </w:rPr>
-        <w:t>facebook</w:t>
-      </w:r>
-      <w:proofErr w:type="spellEnd"/>
-      <w:r>
-        <w:rPr>
-          <w:rFonts w:ascii="Courier New" w:hAnsi="Courier New" w:cs="Courier New"/>
-          <w:color w:val="6A8759"/>
-          <w:sz w:val="27"/>
-          <w:szCs w:val="27"/>
-        </w:rPr>
-        <w:t>"</w:t>
-      </w:r>
-      <w:r>
-        <w:rPr>
-          <w:rFonts w:ascii="Courier New" w:hAnsi="Courier New" w:cs="Courier New"/>
-          <w:color w:val="CC7832"/>
-          <w:sz w:val="27"/>
-          <w:szCs w:val="27"/>
-        </w:rPr>
-        <w:t>,</w:t>
-      </w:r>
-      <w:r>
-        <w:rPr>
-          <w:rFonts w:ascii="Courier New" w:hAnsi="Courier New" w:cs="Courier New"/>
-          <w:color w:val="6A8759"/>
-          <w:sz w:val="27"/>
-          <w:szCs w:val="27"/>
-        </w:rPr>
-        <w:t>"</w:t>
-      </w:r>
-      <w:proofErr w:type="spellStart"/>
-      <w:r>
-        <w:rPr>
-          <w:rFonts w:ascii="Courier New" w:hAnsi="Courier New" w:cs="Courier New"/>
-          <w:color w:val="6A8759"/>
-          <w:sz w:val="27"/>
-          <w:szCs w:val="27"/>
-        </w:rPr>
-        <w:t>googleplus</w:t>
-      </w:r>
-      <w:proofErr w:type="spellEnd"/>
-      <w:r>
-        <w:rPr>
-          <w:rFonts w:ascii="Courier New" w:hAnsi="Courier New" w:cs="Courier New"/>
-          <w:color w:val="6A8759"/>
-          <w:sz w:val="27"/>
-          <w:szCs w:val="27"/>
-        </w:rPr>
-        <w:t xml:space="preserve">" </w:t>
-      </w:r>
-      <w:r>
-        <w:rPr>
-          <w:rFonts w:ascii="Courier New" w:hAnsi="Courier New" w:cs="Courier New"/>
-          <w:color w:val="A9B7C6"/>
-          <w:sz w:val="27"/>
-          <w:szCs w:val="27"/>
-        </w:rPr>
-        <w:t>]</w:t>
-      </w:r>
-      <w:r>
-        <w:rPr>
-          <w:rFonts w:ascii="Courier New" w:hAnsi="Courier New" w:cs="Courier New"/>
-          <w:color w:val="CC7832"/>
-          <w:sz w:val="27"/>
-          <w:szCs w:val="27"/>
-        </w:rPr>
-        <w:t>,</w:t>
-      </w:r>
-      <w:r>
-        <w:rPr>
-          <w:rFonts w:ascii="Courier New" w:hAnsi="Courier New" w:cs="Courier New"/>
-          <w:color w:val="CC7832"/>
-          <w:sz w:val="27"/>
-          <w:szCs w:val="27"/>
-        </w:rPr>
-        <w:br/>
+        <w:lastRenderedPageBreak/>
         <w:t xml:space="preserve">    </w:t>
       </w:r>
       <w:r>
@@ -24258,7 +24712,6 @@
           <w:szCs w:val="24"/>
           <w:lang w:val="en-GB"/>
         </w:rPr>
-        <w:lastRenderedPageBreak/>
         <w:t xml:space="preserve">This method throws </w:t>
       </w:r>
       <w:proofErr w:type="spellStart"/>
@@ -24417,6 +24870,7 @@
           <w:szCs w:val="24"/>
           <w:lang w:val="en-GB"/>
         </w:rPr>
+        <w:lastRenderedPageBreak/>
         <w:t xml:space="preserve"> </w:t>
       </w:r>
       <w:proofErr w:type="spellStart"/>
@@ -26907,6 +27361,7 @@
           <w:szCs w:val="24"/>
           <w:lang w:bidi="hi-IN"/>
         </w:rPr>
+        <w:lastRenderedPageBreak/>
         <w:t>method</w:t>
       </w:r>
       <w:r>
@@ -28151,7 +28606,6 @@
           <w:szCs w:val="24"/>
           <w:lang w:bidi="hi-IN"/>
         </w:rPr>
-        <w:lastRenderedPageBreak/>
         <w:tab/>
         <w:t>ServiceIDUrlFormatting.SERVICEPREFE</w:t>
       </w:r>
@@ -30724,18 +31178,6 @@
           <w:lang w:bidi="hi-IN"/>
         </w:rPr>
         <w:br/>
-      </w:r>
-      <w:r>
-        <w:rPr>
-          <w:rFonts w:ascii="Courier New" w:hAnsi="Courier New" w:cs="Courier New"/>
-          <w:i/>
-          <w:iCs/>
-          <w:color w:val="808080"/>
-          <w:sz w:val="18"/>
-          <w:szCs w:val="18"/>
-          <w:lang w:bidi="hi-IN"/>
-        </w:rPr>
-        <w:lastRenderedPageBreak/>
         <w:t xml:space="preserve">            </w:t>
       </w:r>
       <w:r>
@@ -31897,135 +32339,135 @@
           <w:color w:val="000000"/>
           <w:szCs w:val="24"/>
         </w:rPr>
+        <w:t>This method r</w:t>
+      </w:r>
+      <w:r>
+        <w:rPr>
+          <w:rFonts w:cs="Arial"/>
+          <w:color w:val="000000"/>
+          <w:szCs w:val="24"/>
+        </w:rPr>
+        <w:t>eturns the status of the cached experiences for the configured list of tests. At initialization of the module, the status is either NO_TESTS_DEFINED, NO_CACHED_EXPERIENCES</w:t>
+      </w:r>
+      <w:r>
+        <w:rPr>
+          <w:rFonts w:cs="Arial"/>
+          <w:color w:val="000000"/>
+          <w:szCs w:val="24"/>
+        </w:rPr>
+        <w:t>, or</w:t>
+      </w:r>
+      <w:r>
+        <w:rPr>
+          <w:rFonts w:cs="Arial"/>
+          <w:color w:val="000000"/>
+          <w:szCs w:val="24"/>
+        </w:rPr>
+        <w:t xml:space="preserve"> EXPERIENCES_NOT_UPDATED.</w:t>
+      </w:r>
+    </w:p>
+    <w:p>
+      <w:pPr>
+        <w:rPr>
+          <w:rFonts w:cs="Arial"/>
+          <w:color w:val="000000"/>
+          <w:szCs w:val="24"/>
+        </w:rPr>
+      </w:pPr>
+      <w:r>
+        <w:rPr>
+          <w:rFonts w:cs="Arial"/>
+          <w:color w:val="000000"/>
+          <w:szCs w:val="24"/>
+        </w:rPr>
+        <w:t xml:space="preserve">  An </w:t>
+      </w:r>
+      <w:proofErr w:type="spellStart"/>
+      <w:r>
+        <w:rPr>
+          <w:rFonts w:cs="Arial"/>
+          <w:color w:val="000000"/>
+          <w:szCs w:val="24"/>
+        </w:rPr>
+        <w:t>updateCache</w:t>
+      </w:r>
+      <w:proofErr w:type="spellEnd"/>
+      <w:r>
+        <w:rPr>
+          <w:rFonts w:cs="Arial"/>
+          <w:color w:val="000000"/>
+          <w:szCs w:val="24"/>
+        </w:rPr>
+        <w:t xml:space="preserve"> () may change the state to EXPERIENCES_PARTIALLY_UPDATED or EXPERIENCES_UPDATED.</w:t>
+      </w:r>
+    </w:p>
+    <w:p>
+      <w:pPr>
+        <w:rPr>
+          <w:rFonts w:cs="Arial"/>
+          <w:color w:val="000000"/>
+          <w:szCs w:val="24"/>
+        </w:rPr>
+      </w:pPr>
+    </w:p>
+    <w:p>
+      <w:pPr>
+        <w:rPr>
+          <w:rFonts w:cs="Arial"/>
+          <w:color w:val="000000"/>
+          <w:szCs w:val="24"/>
+        </w:rPr>
+      </w:pPr>
+    </w:p>
+    <w:p>
+      <w:pPr>
+        <w:rPr>
+          <w:rFonts w:cs="Arial"/>
+          <w:color w:val="000000"/>
+          <w:szCs w:val="24"/>
+        </w:rPr>
+      </w:pPr>
+      <w:r>
+        <w:rPr>
+          <w:rFonts w:cs="Arial"/>
+          <w:color w:val="000000"/>
+          <w:szCs w:val="24"/>
+        </w:rPr>
+        <w:t>Cache Status can be any one of these:</w:t>
+      </w:r>
+    </w:p>
+    <w:p>
+      <w:pPr>
+        <w:rPr>
+          <w:rFonts w:cs="Arial"/>
+          <w:color w:val="000000"/>
+          <w:szCs w:val="24"/>
+        </w:rPr>
+      </w:pPr>
+      <w:r>
+        <w:rPr>
+          <w:rFonts w:cs="Arial"/>
+          <w:color w:val="000000"/>
+          <w:szCs w:val="24"/>
+        </w:rPr>
+        <w:t>NO_TESTS_DEFINED, NO_CACHED_EXPERIENCES, EXPERIENCES_NOT_UPDATED,</w:t>
+      </w:r>
+    </w:p>
+    <w:p>
+      <w:pPr>
+        <w:rPr>
+          <w:rFonts w:cs="Arial"/>
+          <w:color w:val="000000"/>
+          <w:szCs w:val="24"/>
+        </w:rPr>
+      </w:pPr>
+      <w:r>
+        <w:rPr>
+          <w:rFonts w:cs="Arial"/>
+          <w:color w:val="000000"/>
+          <w:szCs w:val="24"/>
+        </w:rPr>
         <w:lastRenderedPageBreak/>
-        <w:t>This method r</w:t>
-      </w:r>
-      <w:r>
-        <w:rPr>
-          <w:rFonts w:cs="Arial"/>
-          <w:color w:val="000000"/>
-          <w:szCs w:val="24"/>
-        </w:rPr>
-        <w:t>eturns the status of the cached experiences for the configured list of tests. At initialization of the module, the status is either NO_TESTS_DEFINED, NO_CACHED_EXPERIENCES</w:t>
-      </w:r>
-      <w:r>
-        <w:rPr>
-          <w:rFonts w:cs="Arial"/>
-          <w:color w:val="000000"/>
-          <w:szCs w:val="24"/>
-        </w:rPr>
-        <w:t>, or</w:t>
-      </w:r>
-      <w:r>
-        <w:rPr>
-          <w:rFonts w:cs="Arial"/>
-          <w:color w:val="000000"/>
-          <w:szCs w:val="24"/>
-        </w:rPr>
-        <w:t xml:space="preserve"> EXPERIENCES_NOT_UPDATED.</w:t>
-      </w:r>
-    </w:p>
-    <w:p>
-      <w:pPr>
-        <w:rPr>
-          <w:rFonts w:cs="Arial"/>
-          <w:color w:val="000000"/>
-          <w:szCs w:val="24"/>
-        </w:rPr>
-      </w:pPr>
-      <w:r>
-        <w:rPr>
-          <w:rFonts w:cs="Arial"/>
-          <w:color w:val="000000"/>
-          <w:szCs w:val="24"/>
-        </w:rPr>
-        <w:t xml:space="preserve">  An </w:t>
-      </w:r>
-      <w:proofErr w:type="spellStart"/>
-      <w:r>
-        <w:rPr>
-          <w:rFonts w:cs="Arial"/>
-          <w:color w:val="000000"/>
-          <w:szCs w:val="24"/>
-        </w:rPr>
-        <w:t>updateCache</w:t>
-      </w:r>
-      <w:proofErr w:type="spellEnd"/>
-      <w:r>
-        <w:rPr>
-          <w:rFonts w:cs="Arial"/>
-          <w:color w:val="000000"/>
-          <w:szCs w:val="24"/>
-        </w:rPr>
-        <w:t xml:space="preserve"> () may change the state to EXPERIENCES_PARTIALLY_UPDATED or EXPERIENCES_UPDATED.</w:t>
-      </w:r>
-    </w:p>
-    <w:p>
-      <w:pPr>
-        <w:rPr>
-          <w:rFonts w:cs="Arial"/>
-          <w:color w:val="000000"/>
-          <w:szCs w:val="24"/>
-        </w:rPr>
-      </w:pPr>
-    </w:p>
-    <w:p>
-      <w:pPr>
-        <w:rPr>
-          <w:rFonts w:cs="Arial"/>
-          <w:color w:val="000000"/>
-          <w:szCs w:val="24"/>
-        </w:rPr>
-      </w:pPr>
-    </w:p>
-    <w:p>
-      <w:pPr>
-        <w:rPr>
-          <w:rFonts w:cs="Arial"/>
-          <w:color w:val="000000"/>
-          <w:szCs w:val="24"/>
-        </w:rPr>
-      </w:pPr>
-      <w:r>
-        <w:rPr>
-          <w:rFonts w:cs="Arial"/>
-          <w:color w:val="000000"/>
-          <w:szCs w:val="24"/>
-        </w:rPr>
-        <w:t>Cache Status can be any one of these:</w:t>
-      </w:r>
-    </w:p>
-    <w:p>
-      <w:pPr>
-        <w:rPr>
-          <w:rFonts w:cs="Arial"/>
-          <w:color w:val="000000"/>
-          <w:szCs w:val="24"/>
-        </w:rPr>
-      </w:pPr>
-      <w:r>
-        <w:rPr>
-          <w:rFonts w:cs="Arial"/>
-          <w:color w:val="000000"/>
-          <w:szCs w:val="24"/>
-        </w:rPr>
-        <w:t>NO_TESTS_DEFINED, NO_CACHED_EXPERIENCES, EXPERIENCES_NOT_UPDATED,</w:t>
-      </w:r>
-    </w:p>
-    <w:p>
-      <w:pPr>
-        <w:rPr>
-          <w:rFonts w:cs="Arial"/>
-          <w:color w:val="000000"/>
-          <w:szCs w:val="24"/>
-        </w:rPr>
-      </w:pPr>
-      <w:r>
-        <w:rPr>
-          <w:rFonts w:cs="Arial"/>
-          <w:color w:val="000000"/>
-          <w:szCs w:val="24"/>
-        </w:rPr>
         <w:t xml:space="preserve">        EXPERIENCES_PARTIALLY_UPDATED, EXPERIENCES_UPDATED</w:t>
       </w:r>
     </w:p>
@@ -32673,23 +33115,7 @@
           <w:rFonts w:ascii="Arial" w:hAnsi="Arial" w:cs="Arial"/>
           <w:b/>
         </w:rPr>
-        <w:t xml:space="preserve"> </w:t>
-      </w:r>
-      <w:proofErr w:type="spellStart"/>
-      <w:r>
-        <w:rPr>
-          <w:rFonts w:ascii="Arial" w:hAnsi="Arial" w:cs="Arial"/>
-          <w:b/>
-        </w:rPr>
-        <w:t>json</w:t>
-      </w:r>
-      <w:proofErr w:type="spellEnd"/>
-      <w:r>
-        <w:rPr>
-          <w:rFonts w:ascii="Arial" w:hAnsi="Arial" w:cs="Arial"/>
-          <w:b/>
-        </w:rPr>
-        <w:t xml:space="preserve"> file and give target configuration</w:t>
+        <w:t xml:space="preserve"> json file and give target configuration</w:t>
       </w:r>
     </w:p>
     <w:p>
@@ -34793,6 +35219,7 @@
           <w:szCs w:val="24"/>
           <w:lang w:val="en-GB"/>
         </w:rPr>
+        <w:lastRenderedPageBreak/>
         <w:t xml:space="preserve">        </w:t>
       </w:r>
       <w:proofErr w:type="gramStart"/>
@@ -35711,7 +36138,7 @@
         <w:noProof/>
         <w:sz w:val="20"/>
       </w:rPr>
-      <w:t>23</w:t>
+      <w:t>21</w:t>
     </w:r>
     <w:r>
       <w:rPr>
@@ -35760,7 +36187,7 @@
         <w:noProof/>
         <w:sz w:val="20"/>
       </w:rPr>
-      <w:t>24</w:t>
+      <w:t>25</w:t>
     </w:r>
     <w:r>
       <w:rPr>
@@ -39055,6 +39482,11 @@
     <w:name w:val="None"/>
     <w:rsid w:val="00720C05"/>
   </w:style>
+  <w:style w:type="character" w:customStyle="1" w:styleId="none0">
+    <w:name w:val="none"/>
+    <w:basedOn w:val="DefaultParagraphFont"/>
+    <w:rsid w:val="00055885"/>
+  </w:style>
 </w:styles>
 </file>
 
@@ -39383,7 +39815,7 @@
 </file>
 
 <file path=customXml/itemProps1.xml><?xml version="1.0" encoding="utf-8"?>
-<ds:datastoreItem xmlns:ds="http://schemas.openxmlformats.org/officeDocument/2006/customXml" ds:itemID="{2BEE85D9-56E4-42C4-9A91-01E4F59FB002}">
+<ds:datastoreItem xmlns:ds="http://schemas.openxmlformats.org/officeDocument/2006/customXml" ds:itemID="{786D336B-25B0-434B-B3C9-532308E86ABB}">
   <ds:schemaRefs>
     <ds:schemaRef ds:uri="http://schemas.openxmlformats.org/officeDocument/2006/bibliography"/>
   </ds:schemaRefs>

</xml_diff>